<commit_message>
Add robust data preprocessing and quality checks
Introduced a comprehensive data preprocessing function for filtering gestational age, removing BMI outliers, and handling missing values. Added detailed data quality checks and updated downstream analysis to reflect the cleaned dataset, reducing the sample size and improving data reliability.
</commit_message>
<xml_diff>
--- a/论文/2024数学建模国赛论文模版 Word版本.docx
+++ b/论文/2024数学建模国赛论文模版 Word版本.docx
@@ -8918,9 +8918,11 @@
         <w:pStyle w:val="3"/>
         <w:keepNext w:val="0"/>
         <w:spacing w:before="156" w:beforeLines="50" w:after="156" w:afterLines="50"/>
-      </w:pPr>
-      <w:r>
-        <w:t>数据预处理与首次达标区间构造</w:t>
+        <w:rPr/>
+      </w:pPr>
+      <w:r>
+        <w:rPr/>
+        <w:t>数据预处理</w:t>
       </w:r>
     </w:p>
     <w:p>
@@ -9120,35 +9122,42 @@
         <w:pStyle w:val="3"/>
         <w:keepNext w:val="0"/>
         <w:spacing w:before="156" w:beforeLines="50" w:after="156" w:afterLines="50"/>
-      </w:pPr>
-      <w:r>
-        <w:rPr>
-          <w:szCs w:val="24"/>
-        </w:rPr>
-        <w:t>基于条件推理树（</w:t>
-      </w:r>
-      <w:r>
-        <w:rPr>
-          <w:szCs w:val="24"/>
-        </w:rPr>
+        <w:rPr/>
+      </w:pPr>
+      <w:r>
+        <w:rPr/>
+        <w:t>模型的建立</w:t>
+      </w:r>
+    </w:p>
+    <w:p>
+      <w:pPr>
+        <w:pStyle w:val="3"/>
+        <w:keepNext w:val="0"/>
+        <w:numPr>
+          <w:ilvl w:val="0"/>
+          <w:numId w:val="0"/>
+        </w:numPr>
+        <w:spacing w:before="156" w:beforeLines="50" w:after="156" w:afterLines="50"/>
+        <w:ind w:left="0"/>
+      </w:pPr>
+      <w:r>
+        <w:rPr/>
+        <w:t>（1）基于条件推理树（</w:t>
+      </w:r>
+      <w:r>
+        <w:rPr/>
         <w:t>CIT</w:t>
       </w:r>
       <w:r>
-        <w:rPr>
-          <w:szCs w:val="24"/>
-        </w:rPr>
+        <w:rPr/>
         <w:t>）的</w:t>
       </w:r>
       <w:r>
-        <w:rPr>
-          <w:szCs w:val="24"/>
-        </w:rPr>
+        <w:rPr/>
         <w:t xml:space="preserve"> BMI </w:t>
       </w:r>
       <w:r>
-        <w:rPr>
-          <w:szCs w:val="24"/>
-        </w:rPr>
+        <w:rPr/>
         <w:t>分组</w:t>
       </w:r>
     </w:p>
@@ -9858,26 +9867,31 @@
       <w:pPr>
         <w:pStyle w:val="3"/>
         <w:keepNext w:val="0"/>
+        <w:numPr>
+          <w:ilvl w:val="0"/>
+          <w:numId w:val="0"/>
+        </w:numPr>
         <w:spacing w:before="156" w:beforeLines="50" w:after="156" w:afterLines="50"/>
+        <w:ind w:left="0"/>
         <w:rPr>
           <w:color w:val="000000" w:themeColor="text1"/>
         </w:rPr>
       </w:pPr>
       <w:r>
         <w:rPr>
-          <w:color w:val="000000" w:themeColor="text1"/>
-        </w:rPr>
-        <w:t>基于</w:t>
-      </w:r>
-      <w:r>
-        <w:rPr>
-          <w:color w:val="000000" w:themeColor="text1"/>
+          <w:color w:val="000000" w:themeColor="text1" w:themeTint="FF" w:themeShade="FF"/>
+        </w:rPr>
+        <w:t>（2）基于</w:t>
+      </w:r>
+      <w:r>
+        <w:rPr>
+          <w:color w:val="000000" w:themeColor="text1" w:themeTint="FF" w:themeShade="FF"/>
         </w:rPr>
         <w:t xml:space="preserve"> Turnbull NPMLE </w:t>
       </w:r>
       <w:r>
         <w:rPr>
-          <w:color w:val="000000" w:themeColor="text1"/>
+          <w:color w:val="000000" w:themeColor="text1" w:themeTint="FF" w:themeShade="FF"/>
         </w:rPr>
         <w:t>的最佳检测时点估计</w:t>
       </w:r>
@@ -11684,480 +11698,14 @@
     </w:p>
     <w:p>
       <w:pPr>
-        <w:shd w:val="clear" w:color="auto" w:fill="FFFFFF" w:themeFill="background1"/>
-        <w:spacing w:line="259" w:lineRule="auto"/>
-        <w:ind w:firstLine="420"/>
-        <w:rPr>
-          <w:rFonts w:ascii="宋体" w:hAnsi="宋体"/>
-          <w:sz w:val="21"/>
-          <w:szCs w:val="21"/>
-        </w:rPr>
-      </w:pPr>
-      <w:r>
-        <w:rPr>
-          <w:rFonts w:ascii="宋体" w:hAnsi="宋体"/>
-          <w:sz w:val="21"/>
-          <w:szCs w:val="21"/>
-        </w:rPr>
-        <w:t xml:space="preserve">结果显示，各组最佳检测时点 </w:t>
-      </w:r>
-      <m:oMath>
-        <m:sSub>
-          <m:sSubPr>
-            <m:ctrlPr>
-              <w:rPr>
-                <w:rFonts w:ascii="Cambria Math" w:hAnsi="Cambria Math"/>
-              </w:rPr>
-            </m:ctrlPr>
-          </m:sSubPr>
-          <m:e>
-            <m:r>
-              <w:rPr>
-                <w:rFonts w:ascii="Cambria Math" w:hAnsi="Cambria Math"/>
-              </w:rPr>
-              <m:t>t</m:t>
-            </m:r>
-          </m:e>
-          <m:sub>
-            <m:r>
-              <w:rPr>
-                <w:rFonts w:ascii="Cambria Math" w:hAnsi="Cambria Math"/>
-              </w:rPr>
-              <m:t>star</m:t>
-            </m:r>
-          </m:sub>
-        </m:sSub>
-      </m:oMath>
-      <w:r>
-        <w:rPr>
-          <w:rFonts w:ascii="宋体" w:hAnsi="宋体"/>
-          <w:sz w:val="21"/>
-          <w:szCs w:val="21"/>
-        </w:rPr>
-        <w:t xml:space="preserve"> 为：</w:t>
-      </w:r>
-      <w:r>
-        <w:rPr>
-          <w:rFonts w:ascii="宋体" w:hAnsi="宋体"/>
-          <w:sz w:val="21"/>
-          <w:szCs w:val="21"/>
-        </w:rPr>
-        <w:t>第0</w:t>
-      </w:r>
-      <w:r>
-        <w:rPr>
-          <w:rFonts w:ascii="宋体" w:hAnsi="宋体"/>
-          <w:sz w:val="21"/>
-          <w:szCs w:val="21"/>
-        </w:rPr>
-        <w:t>组</w:t>
-      </w:r>
-      <w:r>
-        <w:rPr>
-          <w:rFonts w:ascii="宋体" w:hAnsi="宋体"/>
-          <w:sz w:val="21"/>
-          <w:szCs w:val="21"/>
-        </w:rPr>
-        <w:t>点估计</w:t>
-      </w:r>
-      <w:r>
-        <w:rPr>
-          <w:rFonts w:ascii="宋体" w:hAnsi="宋体"/>
-          <w:sz w:val="21"/>
-          <w:szCs w:val="21"/>
-        </w:rPr>
-        <w:t>13.5</w:t>
-      </w:r>
-      <w:r>
-        <w:rPr>
-          <w:rFonts w:ascii="宋体" w:hAnsi="宋体"/>
-          <w:sz w:val="21"/>
-          <w:szCs w:val="21"/>
-        </w:rPr>
-        <w:t>周</w:t>
-      </w:r>
-      <w:r>
-        <w:rPr>
-          <w:rFonts w:ascii="宋体" w:hAnsi="宋体"/>
-          <w:sz w:val="21"/>
-          <w:szCs w:val="21"/>
-        </w:rPr>
-        <w:t>，</w:t>
-      </w:r>
-      <w:r>
-        <w:rPr>
-          <w:rFonts w:ascii="宋体" w:hAnsi="宋体"/>
-          <w:sz w:val="21"/>
-          <w:szCs w:val="21"/>
-        </w:rPr>
-        <w:t>置信区间12.8–14.</w:t>
-      </w:r>
-      <w:r>
-        <w:rPr>
-          <w:rFonts w:ascii="宋体" w:hAnsi="宋体"/>
-          <w:sz w:val="21"/>
-          <w:szCs w:val="21"/>
-        </w:rPr>
-        <w:t>2周</w:t>
-      </w:r>
-      <w:r>
-        <w:rPr>
-          <w:rFonts w:ascii="宋体" w:hAnsi="宋体"/>
-          <w:sz w:val="21"/>
-          <w:szCs w:val="21"/>
-        </w:rPr>
-        <w:t>；</w:t>
-      </w:r>
-      <w:r>
-        <w:rPr>
-          <w:rFonts w:ascii="宋体" w:hAnsi="宋体"/>
-          <w:sz w:val="21"/>
-          <w:szCs w:val="21"/>
-        </w:rPr>
-        <w:t>第1</w:t>
-      </w:r>
-      <w:r>
-        <w:rPr>
-          <w:rFonts w:ascii="宋体" w:hAnsi="宋体"/>
-          <w:sz w:val="21"/>
-          <w:szCs w:val="21"/>
-        </w:rPr>
-        <w:t>组为</w:t>
-      </w:r>
-      <w:r>
-        <w:rPr>
-          <w:rFonts w:ascii="宋体" w:hAnsi="宋体"/>
-          <w:sz w:val="21"/>
-          <w:szCs w:val="21"/>
-        </w:rPr>
-        <w:t>14.0</w:t>
-      </w:r>
-      <w:r>
-        <w:rPr>
-          <w:rFonts w:ascii="宋体" w:hAnsi="宋体"/>
-          <w:sz w:val="21"/>
-          <w:szCs w:val="21"/>
-        </w:rPr>
-        <w:t>周（置信区间13.3–14.</w:t>
-      </w:r>
-      <w:r>
-        <w:rPr>
-          <w:rFonts w:ascii="宋体" w:hAnsi="宋体"/>
-          <w:sz w:val="21"/>
-          <w:szCs w:val="21"/>
-        </w:rPr>
-        <w:t>7周</w:t>
-      </w:r>
-      <w:r>
-        <w:rPr>
-          <w:rFonts w:ascii="宋体" w:hAnsi="宋体"/>
-          <w:sz w:val="21"/>
-          <w:szCs w:val="21"/>
-        </w:rPr>
-        <w:t>），</w:t>
-      </w:r>
-      <w:r>
-        <w:rPr>
-          <w:rFonts w:ascii="宋体" w:hAnsi="宋体"/>
-          <w:sz w:val="21"/>
-          <w:szCs w:val="21"/>
-        </w:rPr>
-        <w:t>第2</w:t>
-      </w:r>
-      <w:r>
-        <w:rPr>
-          <w:rFonts w:ascii="宋体" w:hAnsi="宋体"/>
-          <w:sz w:val="21"/>
-          <w:szCs w:val="21"/>
-        </w:rPr>
-        <w:t>组为13.</w:t>
-      </w:r>
-      <w:r>
-        <w:rPr>
-          <w:rFonts w:ascii="宋体" w:hAnsi="宋体"/>
-          <w:sz w:val="21"/>
-          <w:szCs w:val="21"/>
-        </w:rPr>
-        <w:t>2周</w:t>
-      </w:r>
-      <w:r>
-        <w:rPr>
-          <w:rFonts w:ascii="宋体" w:hAnsi="宋体"/>
-          <w:sz w:val="21"/>
-          <w:szCs w:val="21"/>
-        </w:rPr>
-        <w:t>（置信区间12.5–13.</w:t>
-      </w:r>
-      <w:r>
-        <w:rPr>
-          <w:rFonts w:ascii="宋体" w:hAnsi="宋体"/>
-          <w:sz w:val="21"/>
-          <w:szCs w:val="21"/>
-        </w:rPr>
-        <w:t>9周</w:t>
-      </w:r>
-      <w:r>
-        <w:rPr>
-          <w:rFonts w:ascii="宋体" w:hAnsi="宋体"/>
-          <w:sz w:val="21"/>
-          <w:szCs w:val="21"/>
-        </w:rPr>
-        <w:t>），</w:t>
-      </w:r>
-      <w:r>
-        <w:rPr>
-          <w:rFonts w:ascii="宋体" w:hAnsi="宋体"/>
-          <w:sz w:val="21"/>
-          <w:szCs w:val="21"/>
-        </w:rPr>
-        <w:t>第3</w:t>
-      </w:r>
-      <w:r>
-        <w:rPr>
-          <w:rFonts w:ascii="宋体" w:hAnsi="宋体"/>
-          <w:sz w:val="21"/>
-          <w:szCs w:val="21"/>
-        </w:rPr>
-        <w:t>组为</w:t>
-      </w:r>
-      <w:r>
-        <w:rPr>
-          <w:rFonts w:ascii="宋体" w:hAnsi="宋体"/>
-          <w:sz w:val="21"/>
-          <w:szCs w:val="21"/>
-        </w:rPr>
-        <w:t>14.5</w:t>
-      </w:r>
-      <w:r>
-        <w:rPr>
-          <w:rFonts w:ascii="宋体" w:hAnsi="宋体"/>
-          <w:sz w:val="21"/>
-          <w:szCs w:val="21"/>
-        </w:rPr>
-        <w:t>周（置信区间13.8–15.</w:t>
-      </w:r>
-      <w:r>
-        <w:rPr>
-          <w:rFonts w:ascii="宋体" w:hAnsi="宋体"/>
-          <w:sz w:val="21"/>
-          <w:szCs w:val="21"/>
-        </w:rPr>
-        <w:t>2周</w:t>
-      </w:r>
-      <w:r>
-        <w:rPr>
-          <w:rFonts w:ascii="宋体" w:hAnsi="宋体"/>
-          <w:sz w:val="21"/>
-          <w:szCs w:val="21"/>
-        </w:rPr>
-        <w:t>），</w:t>
-      </w:r>
-      <w:r>
-        <w:rPr>
-          <w:rFonts w:ascii="宋体" w:hAnsi="宋体"/>
-          <w:sz w:val="21"/>
-          <w:szCs w:val="21"/>
-        </w:rPr>
-        <w:t>第</w:t>
-      </w:r>
-      <w:r>
-        <w:rPr>
-          <w:rFonts w:ascii="宋体" w:hAnsi="宋体"/>
-          <w:sz w:val="21"/>
-          <w:szCs w:val="21"/>
-        </w:rPr>
-        <w:t>4</w:t>
-      </w:r>
-      <w:r>
-        <w:rPr>
-          <w:rFonts w:ascii="宋体" w:hAnsi="宋体"/>
-          <w:sz w:val="21"/>
-          <w:szCs w:val="21"/>
-        </w:rPr>
-        <w:t>组为</w:t>
-      </w:r>
-      <w:r>
-        <w:rPr>
-          <w:rFonts w:ascii="宋体" w:hAnsi="宋体"/>
-          <w:sz w:val="21"/>
-          <w:szCs w:val="21"/>
-        </w:rPr>
-        <w:t>13.8</w:t>
-      </w:r>
-      <w:r>
-        <w:rPr>
-          <w:rFonts w:ascii="宋体" w:hAnsi="宋体"/>
-          <w:sz w:val="21"/>
-          <w:szCs w:val="21"/>
-        </w:rPr>
-        <w:t>周（置信区间13.1–14.</w:t>
-      </w:r>
-      <w:r>
-        <w:rPr>
-          <w:rFonts w:ascii="宋体" w:hAnsi="宋体"/>
-          <w:sz w:val="21"/>
-          <w:szCs w:val="21"/>
-        </w:rPr>
-        <w:t>5周</w:t>
-      </w:r>
-      <w:r>
-        <w:rPr>
-          <w:rFonts w:ascii="宋体" w:hAnsi="宋体"/>
-          <w:sz w:val="21"/>
-          <w:szCs w:val="21"/>
-        </w:rPr>
-        <w:t>），</w:t>
-      </w:r>
-      <w:r>
-        <w:rPr>
-          <w:rFonts w:ascii="宋体" w:hAnsi="宋体"/>
-          <w:sz w:val="21"/>
-          <w:szCs w:val="21"/>
-        </w:rPr>
-        <w:t>第5</w:t>
-      </w:r>
-      <w:r>
-        <w:rPr>
-          <w:rFonts w:ascii="宋体" w:hAnsi="宋体"/>
-          <w:sz w:val="21"/>
-          <w:szCs w:val="21"/>
-        </w:rPr>
-        <w:t>组为</w:t>
-      </w:r>
-      <w:r>
-        <w:rPr>
-          <w:rFonts w:ascii="宋体" w:hAnsi="宋体"/>
-          <w:sz w:val="21"/>
-          <w:szCs w:val="21"/>
-        </w:rPr>
-        <w:t>16.8</w:t>
-      </w:r>
-      <w:r>
-        <w:rPr>
-          <w:rFonts w:ascii="宋体" w:hAnsi="宋体"/>
-          <w:sz w:val="21"/>
-          <w:szCs w:val="21"/>
-        </w:rPr>
-        <w:t>周（置信区间16.0–17.</w:t>
-      </w:r>
-      <w:r>
-        <w:rPr>
-          <w:rFonts w:ascii="宋体" w:hAnsi="宋体"/>
-          <w:sz w:val="21"/>
-          <w:szCs w:val="21"/>
-        </w:rPr>
-        <w:t>5周</w:t>
-      </w:r>
-      <w:r>
-        <w:rPr>
-          <w:rFonts w:ascii="宋体" w:hAnsi="宋体"/>
-          <w:sz w:val="21"/>
-          <w:szCs w:val="21"/>
-        </w:rPr>
-        <w:t>）。各组</w:t>
-      </w:r>
-      <m:oMath>
-        <m:sSub>
-          <m:sSubPr>
-            <m:ctrlPr>
-              <w:rPr>
-                <w:rFonts w:ascii="Cambria Math" w:hAnsi="Cambria Math"/>
-              </w:rPr>
-            </m:ctrlPr>
-          </m:sSubPr>
-          <m:e>
-            <m:r>
-              <w:rPr>
-                <w:rFonts w:ascii="Cambria Math" w:hAnsi="Cambria Math"/>
-              </w:rPr>
-              <m:t>t</m:t>
-            </m:r>
-          </m:e>
-          <m:sub>
-            <m:r>
-              <w:rPr>
-                <w:rFonts w:ascii="Cambria Math" w:hAnsi="Cambria Math"/>
-              </w:rPr>
-              <m:t>star</m:t>
-            </m:r>
-          </m:sub>
-        </m:sSub>
-      </m:oMath>
-      <w:r>
-        <w:rPr>
-          <w:rFonts w:ascii="宋体" w:hAnsi="宋体"/>
-          <w:sz w:val="21"/>
-          <w:szCs w:val="21"/>
-        </w:rPr>
-        <w:t xml:space="preserve"> 置信区间宽度均 &lt; </w:t>
-      </w:r>
-      <w:r>
-        <w:rPr>
-          <w:rFonts w:ascii="宋体" w:hAnsi="宋体"/>
-          <w:sz w:val="21"/>
-          <w:szCs w:val="21"/>
-        </w:rPr>
-        <w:t>1周</w:t>
-      </w:r>
-      <w:r>
-        <w:rPr>
-          <w:rFonts w:ascii="宋体" w:hAnsi="宋体"/>
-          <w:sz w:val="21"/>
-          <w:szCs w:val="21"/>
-        </w:rPr>
-        <w:t xml:space="preserve">，估计精度高，且 </w:t>
-      </w:r>
-      <m:oMath>
-        <m:sSub>
-          <m:sSubPr>
-            <m:ctrlPr>
-              <w:rPr>
-                <w:rFonts w:ascii="Cambria Math" w:hAnsi="Cambria Math"/>
-              </w:rPr>
-            </m:ctrlPr>
-          </m:sSubPr>
-          <m:e>
-            <m:r>
-              <w:rPr>
-                <w:rFonts w:ascii="Cambria Math" w:hAnsi="Cambria Math"/>
-              </w:rPr>
-              <m:t>t</m:t>
-            </m:r>
-          </m:e>
-          <m:sub>
-            <m:r>
-              <w:rPr>
-                <w:rFonts w:ascii="Cambria Math" w:hAnsi="Cambria Math"/>
-              </w:rPr>
-              <m:t>star</m:t>
-            </m:r>
-          </m:sub>
-        </m:sSub>
-      </m:oMath>
-      <w:r>
-        <w:rPr>
-          <w:rFonts w:ascii="宋体" w:hAnsi="宋体"/>
-          <w:sz w:val="21"/>
-          <w:szCs w:val="21"/>
-        </w:rPr>
-        <w:t xml:space="preserve"> 随 BMI 升高而延迟，符合“高 BMI 孕妇血液总量高，胎儿游离 DNA 浓度达标更慢”的临床规律。</w:t>
-      </w:r>
-    </w:p>
-    <w:p>
-      <w:pPr>
-        <w:ind w:firstLine="420"/>
-        <w:rPr>
-          <w:rFonts w:ascii="宋体" w:hAnsi="宋体"/>
-          <w:sz w:val="21"/>
-          <w:szCs w:val="21"/>
-        </w:rPr>
-      </w:pPr>
-    </w:p>
-    <w:p>
-      <w:pPr>
         <w:pStyle w:val="3"/>
         <w:keepNext w:val="0"/>
+        <w:numPr>
+          <w:ilvl w:val="0"/>
+          <w:numId w:val="0"/>
+        </w:numPr>
         <w:spacing w:before="156" w:beforeLines="50" w:after="156" w:afterLines="50"/>
+        <w:ind w:left="0"/>
         <w:rPr>
           <w:color w:val="000000" w:themeColor="text1"/>
         </w:rPr>
@@ -12166,7 +11714,7 @@
         <w:rPr>
           <w:color w:val="000000" w:themeColor="text1" w:themeTint="FF" w:themeShade="FF"/>
         </w:rPr>
-        <w:t>两阶段优化</w:t>
+        <w:t>（3）两阶段优化</w:t>
       </w:r>
     </w:p>
     <w:p>
@@ -12299,7 +11847,6 @@
         </w:rPr>
         <w:t>下策略的优劣，</w:t>
       </w:r>
-      <w:proofErr w:type="gramStart"/>
       <w:r>
         <w:rPr>
           <w:rFonts w:ascii="宋体" w:hAnsi="宋体"/>
@@ -12308,7 +11855,6 @@
         </w:rPr>
         <w:t>构建总</w:t>
       </w:r>
-      <w:proofErr w:type="gramEnd"/>
       <w:r>
         <w:rPr>
           <w:rFonts w:ascii="宋体" w:hAnsi="宋体"/>
@@ -12317,16 +11863,6 @@
         </w:rPr>
         <w:t>成本函数，该函数融合 “期望检测时间” 与 “风险成本” 两类核心指标。</w:t>
       </w:r>
-    </w:p>
-    <w:p>
-      <w:pPr>
-        <w:ind w:firstLine="420"/>
-        <w:rPr>
-          <w:rFonts w:ascii="宋体" w:hAnsi="宋体"/>
-          <w:sz w:val="21"/>
-          <w:szCs w:val="21"/>
-        </w:rPr>
-      </w:pPr>
     </w:p>
     <w:p>
       <w:pPr>
@@ -12362,6 +11898,64 @@
           <m:r xmlns:m="http://schemas.openxmlformats.org/officeDocument/2006/math">
             <m:t xmlns:m="http://schemas.openxmlformats.org/officeDocument/2006/math">= </m:t>
           </m:r>
+        </m:oMath>
+      </m:oMathPara>
+      <m:oMathPara xmlns:m="http://schemas.openxmlformats.org/officeDocument/2006/math">
+        <m:oMath xmlns:m="http://schemas.openxmlformats.org/officeDocument/2006/math">
+          <m:r xmlns:m="http://schemas.openxmlformats.org/officeDocument/2006/math">
+            <m:t xmlns:m="http://schemas.openxmlformats.org/officeDocument/2006/math">𝜆</m:t>
+          </m:r>
+          <m:r xmlns:m="http://schemas.openxmlformats.org/officeDocument/2006/math">
+            <m:t xmlns:m="http://schemas.openxmlformats.org/officeDocument/2006/math">⋅</m:t>
+          </m:r>
+          <m:r xmlns:m="http://schemas.openxmlformats.org/officeDocument/2006/math">
+            <m:t xmlns:m="http://schemas.openxmlformats.org/officeDocument/2006/math">𝐸</m:t>
+          </m:r>
+          <m:sSub xmlns:m="http://schemas.openxmlformats.org/officeDocument/2006/math">
+            <m:sSubPr>
+              <m:ctrlPr/>
+            </m:sSubPr>
+            <m:e>
+              <m:r>
+                <m:t>𝑇</m:t>
+              </m:r>
+            </m:e>
+            <m:sub>
+              <m:r>
+                <m:t>𝑡</m:t>
+              </m:r>
+              <m:r>
+                <m:t>0</m:t>
+              </m:r>
+            </m:sub>
+          </m:sSub>
+          <m:r xmlns:m="http://schemas.openxmlformats.org/officeDocument/2006/math">
+            <m:t xmlns:m="http://schemas.openxmlformats.org/officeDocument/2006/math">+</m:t>
+          </m:r>
+          <m:r xmlns:m="http://schemas.openxmlformats.org/officeDocument/2006/math">
+            <m:t xmlns:m="http://schemas.openxmlformats.org/officeDocument/2006/math">𝛼</m:t>
+          </m:r>
+          <m:r xmlns:m="http://schemas.openxmlformats.org/officeDocument/2006/math">
+            <m:t xmlns:m="http://schemas.openxmlformats.org/officeDocument/2006/math">⋅</m:t>
+          </m:r>
+          <m:sSub xmlns:m="http://schemas.openxmlformats.org/officeDocument/2006/math">
+            <m:sSubPr>
+              <m:ctrlPr/>
+            </m:sSubPr>
+            <m:e>
+              <m:r>
+                <m:t>𝑅</m:t>
+              </m:r>
+            </m:e>
+            <m:sub>
+              <m:r>
+                <m:t>𝑡</m:t>
+              </m:r>
+              <m:r>
+                <m:t>0</m:t>
+              </m:r>
+            </m:sub>
+          </m:sSub>
         </m:oMath>
       </m:oMathPara>
     </w:p>
@@ -13810,7 +13404,6 @@
         </w:rPr>
         <w:t xml:space="preserve">模型求解时，首先在 </w:t>
       </w:r>
-      <w:proofErr w:type="spellStart"/>
       <m:oMath>
         <m:r>
           <m:rPr>
@@ -13828,7 +13421,6 @@
           <m:t>grid</m:t>
         </m:r>
       </m:oMath>
-      <w:proofErr w:type="spellEnd"/>
       <w:r>
         <w:rPr>
           <w:rFonts w:ascii="宋体" w:hAnsi="宋体"/>
@@ -14042,7 +13634,6 @@
         </w:rPr>
         <w:t xml:space="preserve">与总成本 </w:t>
       </w:r>
-      <w:proofErr w:type="spellStart"/>
       <m:oMath>
         <m:r>
           <m:rPr>
@@ -14051,7 +13642,6 @@
           <m:t>total_cost</m:t>
         </m:r>
       </m:oMath>
-      <w:proofErr w:type="spellEnd"/>
       <w:r>
         <w:rPr>
           <w:rFonts w:ascii="宋体" w:hAnsi="宋体"/>
@@ -14096,58 +13686,1672 @@
           <w:sz w:val="21"/>
           <w:szCs w:val="21"/>
         </w:rPr>
-        <w:t>。</w:t>
-      </w:r>
-    </w:p>
-    <w:p>
-      <w:pPr>
-        <w:ind w:firstLine="420"/>
-        <w:rPr>
-          <w:rFonts w:ascii="宋体" w:hAnsi="宋体"/>
-          <w:sz w:val="21"/>
-          <w:szCs w:val="21"/>
-        </w:rPr>
-      </w:pPr>
+        <w:t>。。</w:t>
+      </w:r>
+    </w:p>
+    <w:p>
+      <w:pPr>
+        <w:pStyle w:val="3"/>
+        <w:keepNext w:val="0"/>
+        <w:spacing w:before="156" w:beforeLines="50" w:after="156" w:afterLines="50" w:line="420" w:lineRule="auto"/>
+        <w:ind/>
+        <w:rPr>
+          <w:color w:val="000000" w:themeColor="text1" w:themeTint="FF" w:themeShade="FF"/>
+        </w:rPr>
+      </w:pPr>
+      <w:r>
+        <w:rPr>
+          <w:color w:val="000000" w:themeColor="text1" w:themeTint="FF" w:themeShade="FF"/>
+        </w:rPr>
+        <w:t>模型的求解与结果分析</w:t>
+      </w:r>
     </w:p>
     <w:p>
       <w:pPr>
         <w:shd w:val="clear" w:color="auto" w:fill="FFFFFF" w:themeFill="background1"/>
         <w:spacing w:line="420" w:lineRule="auto"/>
-        <w:ind w:firstLine="420"/>
-        <w:rPr>
-          <w:rFonts w:ascii="宋体" w:hAnsi="宋体"/>
-          <w:sz w:val="21"/>
-          <w:szCs w:val="21"/>
-        </w:rPr>
-      </w:pPr>
-      <w:r>
-        <w:rPr>
-          <w:rFonts w:ascii="宋体" w:hAnsi="宋体"/>
-          <w:sz w:val="21"/>
-          <w:szCs w:val="21"/>
-        </w:rPr>
-        <w:t>结果显示，各组最优两阶段策略参数分别为：组 0 最优首次检测时间 11.0 周，早期达标率 84.2%，期望检测时间 12.42 周；组 1 最优首次检测时间 12.8 周，早期达标率 92.0%，期望检测时间 13.17 周；组 2 最优首次检测时间 11.0 周，早期达标率 85.2%，期望检测时间 11.30 周；组 3 最优首次检测时间 12.5 周，早期达标率 78.7%，期望检测时间 14.84 周；组 4 最优首次检测时间 11.2 周，早期达标率 92.3%，期望检测时间 12.21 周；组 5 最优首次检测时间 11.5 周，早期达标率 61.7%，期望检测时间 16.29 周。对比单一保底检测，两阶段策略使各组平均检测时间提前 5–12.5 周，在保障达标率的同时，大幅减少孕妇等待时间与医疗资源占用。</w:t>
-      </w:r>
-    </w:p>
-    <w:p>
-      <w:pPr>
-        <w:ind w:firstLine="480"/>
-      </w:pPr>
-    </w:p>
-    <w:p>
-      <w:pPr>
-        <w:pStyle w:val="3"/>
+        <w:ind w:firstLine="0"/>
+        <w:rPr>
+          <w:color w:val="000000" w:themeColor="text1" w:themeTint="FF" w:themeShade="FF"/>
+        </w:rPr>
+      </w:pPr>
+      <w:r>
+        <w:rPr>
+          <w:rFonts w:ascii="黑体" w:hAnsi="黑体" w:eastAsia="宋体" w:cs="Arial" w:cstheme="minorBidi"/>
+          <w:color w:val="000000" w:themeColor="text1" w:themeTint="FF" w:themeShade="FF"/>
+          <w:sz w:val="24"/>
+          <w:szCs w:val="24"/>
+          <w:lang w:eastAsia="zh-CN" w:bidi="ar-SA"/>
+        </w:rPr>
+        <w:t>（1）BMI分组求解结果</w:t>
+      </w:r>
+    </w:p>
+    <w:p>
+      <w:pPr>
+        <w:shd w:val="clear" w:color="auto" w:fill="FFFFFF" w:themeFill="background1"/>
+        <w:spacing w:line="420" w:lineRule="auto"/>
+        <w:ind w:firstLine="0"/>
+        <w:rPr>
+          <w:rFonts w:ascii="黑体" w:hAnsi="黑体" w:eastAsia="宋体" w:cs="Arial" w:cstheme="minorBidi"/>
+          <w:color w:val="000000" w:themeColor="text1" w:themeTint="FF" w:themeShade="FF"/>
+          <w:sz w:val="24"/>
+          <w:szCs w:val="24"/>
+          <w:lang w:eastAsia="zh-CN" w:bidi="ar-SA"/>
+        </w:rPr>
+      </w:pPr>
+      <w:r>
+        <w:rPr>
+          <w:rFonts w:ascii="宋体" w:hAnsi="宋体" w:eastAsia="宋体" w:cs="Arial" w:cstheme="minorBidi"/>
+          <w:color w:val="auto"/>
+          <w:sz w:val="21"/>
+          <w:szCs w:val="21"/>
+          <w:lang w:eastAsia="zh-CN" w:bidi="ar-SA"/>
+        </w:rPr>
+        <w:t>通过 CIT 迭代分割，最终得到7个具有统计显著性的 BMI 分组，各组关键信息如下表所示。从表1可见，所有分组的p值均小于0.3，完全满足显著性要求，证明分组并非主观划分；各组样本量分布相对均衡（26-59例），其中组0（BMI≤29.10）与组3（BMI 30.48-31.56）无删失样本，</w:t>
+      </w:r>
+      <w:r>
+        <w:rPr>
+          <w:rFonts w:ascii="宋体" w:hAnsi="宋体" w:eastAsia="宋体" w:cs="Arial" w:cstheme="minorBidi"/>
+          <w:color w:val="auto"/>
+          <w:sz w:val="21"/>
+          <w:szCs w:val="21"/>
+          <w:lang w:eastAsia="zh-CN" w:bidi="ar-SA"/>
+        </w:rPr>
+        <w:t>组4</w:t>
+      </w:r>
+      <w:r>
+        <w:rPr>
+          <w:rFonts w:ascii="宋体" w:hAnsi="宋体" w:eastAsia="宋体" w:cs="Arial" w:cstheme="minorBidi"/>
+          <w:color w:val="auto"/>
+          <w:sz w:val="21"/>
+          <w:szCs w:val="21"/>
+          <w:lang w:eastAsia="zh-CN" w:bidi="ar-SA"/>
+        </w:rPr>
+        <w:t>（BMI 31.56-32.38）删失率最高（7.7%），这一分布既符合数据客观特征，又与临床常见 BMI 分级（正常、超重、肥胖）的逻辑一致，为后续分组建模奠定了可靠基础。</w:t>
+      </w:r>
+    </w:p>
+    <w:p>
+      <w:pPr>
+        <w:shd w:val="clear" w:color="auto" w:fill="FFFFFF" w:themeFill="background1"/>
+        <w:spacing w:line="420" w:lineRule="auto"/>
+        <w:ind w:firstLine="0"/>
+        <w:jc w:val="center"/>
+        <w:rPr>
+          <w:rFonts w:ascii="Times New Roman" w:hAnsi="Times New Roman" w:eastAsia="Times New Roman" w:cs="Times New Roman"/>
+          <w:noProof w:val="0"/>
+          <w:sz w:val="21"/>
+          <w:szCs w:val="21"/>
+          <w:lang w:eastAsia="zh-CN"/>
+        </w:rPr>
+      </w:pPr>
+      <w:r>
+        <w:rPr>
+          <w:rFonts w:ascii="Segoe UI" w:hAnsi="Segoe UI" w:eastAsia="Segoe UI" w:cs="Segoe UI"/>
+          <w:b w:val="0"/>
+          <w:bCs w:val="0"/>
+          <w:i w:val="0"/>
+          <w:iCs w:val="0"/>
+          <w:caps w:val="0"/>
+          <w:smallCaps w:val="0"/>
+          <w:noProof w:val="0"/>
+          <w:sz w:val="24"/>
+          <w:szCs w:val="24"/>
+          <w:lang w:eastAsia="zh-CN"/>
+        </w:rPr>
+        <w:t>表1 各BMI组分组结果与统计检验</w:t>
+      </w:r>
+    </w:p>
+    <w:tbl>
+      <w:tblPr>
+        <w:tblStyle w:val="aa"/>
+        <w:tblW w:w="0" w:type="auto"/>
+        <w:tblLayout w:type="fixed"/>
+        <w:tblLook w:val="06A0" w:firstRow="1" w:lastRow="0" w:firstColumn="1" w:lastColumn="0" w:noHBand="1" w:noVBand="1"/>
+      </w:tblPr>
+      <w:tblGrid>
+        <w:gridCol w:w="1104"/>
+        <w:gridCol w:w="1104"/>
+        <w:gridCol w:w="1104"/>
+        <w:gridCol w:w="1104"/>
+        <w:gridCol w:w="1104"/>
+        <w:gridCol w:w="1104"/>
+        <w:gridCol w:w="1104"/>
+        <w:gridCol w:w="1104"/>
+      </w:tblGrid>
+      <w:tr>
+        <w:trPr>
+          <w:trHeight w:val="360"/>
+        </w:trPr>
+        <w:tc>
+          <w:tcPr>
+            <w:tcW w:w="1104" w:type="dxa"/>
+            <w:tcBorders>
+              <w:top w:val="single" w:color="000000" w:themeColor="text1" w:sz="12"/>
+              <w:left w:val="none" w:color="000000" w:themeColor="text1" w:sz="4"/>
+              <w:bottom w:val="single" w:color="000000" w:themeColor="text1" w:sz="12"/>
+              <w:right w:val="none" w:color="000000" w:themeColor="text1" w:sz="4"/>
+            </w:tcBorders>
+            <w:tcMar/>
+          </w:tcPr>
+          <w:p>
+            <w:pPr>
+              <w:pStyle w:val="a"/>
+              <w:rPr>
+                <w:rFonts w:ascii="Segoe UI" w:hAnsi="Segoe UI" w:eastAsia="Segoe UI" w:cs="Segoe UI"/>
+                <w:b w:val="0"/>
+                <w:bCs w:val="0"/>
+                <w:i w:val="0"/>
+                <w:iCs w:val="0"/>
+                <w:caps w:val="0"/>
+                <w:smallCaps w:val="0"/>
+                <w:noProof w:val="0"/>
+                <w:sz w:val="24"/>
+                <w:szCs w:val="24"/>
+                <w:lang w:eastAsia="zh-CN"/>
+              </w:rPr>
+            </w:pPr>
+          </w:p>
+        </w:tc>
+        <w:tc>
+          <w:tcPr>
+            <w:tcW w:w="1104" w:type="dxa"/>
+            <w:tcBorders>
+              <w:top w:val="single" w:color="000000" w:themeColor="text1" w:sz="12"/>
+              <w:left w:val="none" w:color="000000" w:themeColor="text1" w:sz="4"/>
+              <w:bottom w:val="single" w:color="000000" w:themeColor="text1" w:sz="12"/>
+              <w:right w:val="none" w:color="000000" w:themeColor="text1" w:sz="4"/>
+            </w:tcBorders>
+            <w:tcMar/>
+          </w:tcPr>
+          <w:p>
+            <w:pPr>
+              <w:pStyle w:val="a"/>
+              <w:rPr>
+                <w:rFonts w:ascii="Segoe UI" w:hAnsi="Segoe UI" w:eastAsia="Segoe UI" w:cs="Segoe UI"/>
+                <w:b w:val="0"/>
+                <w:bCs w:val="0"/>
+                <w:i w:val="0"/>
+                <w:iCs w:val="0"/>
+                <w:caps w:val="0"/>
+                <w:smallCaps w:val="0"/>
+                <w:noProof w:val="0"/>
+                <w:sz w:val="24"/>
+                <w:szCs w:val="24"/>
+                <w:lang w:eastAsia="zh-CN"/>
+              </w:rPr>
+            </w:pPr>
+          </w:p>
+        </w:tc>
+        <w:tc>
+          <w:tcPr>
+            <w:tcW w:w="1104" w:type="dxa"/>
+            <w:tcBorders>
+              <w:top w:val="single" w:color="000000" w:themeColor="text1" w:sz="12"/>
+              <w:left w:val="none" w:color="000000" w:themeColor="text1" w:sz="4"/>
+              <w:bottom w:val="single" w:color="000000" w:themeColor="text1" w:sz="12"/>
+              <w:right w:val="none" w:color="000000" w:themeColor="text1" w:sz="4"/>
+            </w:tcBorders>
+            <w:tcMar/>
+          </w:tcPr>
+          <w:p>
+            <w:pPr>
+              <w:pStyle w:val="a"/>
+              <w:rPr>
+                <w:rFonts w:ascii="Segoe UI" w:hAnsi="Segoe UI" w:eastAsia="Segoe UI" w:cs="Segoe UI"/>
+                <w:b w:val="0"/>
+                <w:bCs w:val="0"/>
+                <w:i w:val="0"/>
+                <w:iCs w:val="0"/>
+                <w:caps w:val="0"/>
+                <w:smallCaps w:val="0"/>
+                <w:noProof w:val="0"/>
+                <w:sz w:val="24"/>
+                <w:szCs w:val="24"/>
+                <w:lang w:eastAsia="zh-CN"/>
+              </w:rPr>
+            </w:pPr>
+          </w:p>
+        </w:tc>
+        <w:tc>
+          <w:tcPr>
+            <w:tcW w:w="1104" w:type="dxa"/>
+            <w:tcBorders>
+              <w:top w:val="single" w:color="000000" w:themeColor="text1" w:sz="12"/>
+              <w:left w:val="none" w:color="000000" w:themeColor="text1" w:sz="4"/>
+              <w:bottom w:val="single" w:color="000000" w:themeColor="text1" w:sz="12"/>
+              <w:right w:val="none" w:color="000000" w:themeColor="text1" w:sz="4"/>
+            </w:tcBorders>
+            <w:tcMar/>
+          </w:tcPr>
+          <w:p>
+            <w:pPr>
+              <w:pStyle w:val="a"/>
+              <w:rPr>
+                <w:rFonts w:ascii="Segoe UI" w:hAnsi="Segoe UI" w:eastAsia="Segoe UI" w:cs="Segoe UI"/>
+                <w:b w:val="0"/>
+                <w:bCs w:val="0"/>
+                <w:i w:val="0"/>
+                <w:iCs w:val="0"/>
+                <w:caps w:val="0"/>
+                <w:smallCaps w:val="0"/>
+                <w:noProof w:val="0"/>
+                <w:sz w:val="24"/>
+                <w:szCs w:val="24"/>
+                <w:lang w:eastAsia="zh-CN"/>
+              </w:rPr>
+            </w:pPr>
+          </w:p>
+        </w:tc>
+        <w:tc>
+          <w:tcPr>
+            <w:tcW w:w="1104" w:type="dxa"/>
+            <w:tcBorders>
+              <w:top w:val="single" w:color="000000" w:themeColor="text1" w:sz="12"/>
+              <w:left w:val="none" w:color="000000" w:themeColor="text1" w:sz="4"/>
+              <w:bottom w:val="single" w:color="000000" w:themeColor="text1" w:sz="12"/>
+              <w:right w:val="none" w:color="000000" w:themeColor="text1" w:sz="4"/>
+            </w:tcBorders>
+            <w:tcMar/>
+          </w:tcPr>
+          <w:p>
+            <w:pPr>
+              <w:pStyle w:val="a"/>
+              <w:rPr>
+                <w:rFonts w:ascii="Segoe UI" w:hAnsi="Segoe UI" w:eastAsia="Segoe UI" w:cs="Segoe UI"/>
+                <w:b w:val="0"/>
+                <w:bCs w:val="0"/>
+                <w:i w:val="0"/>
+                <w:iCs w:val="0"/>
+                <w:caps w:val="0"/>
+                <w:smallCaps w:val="0"/>
+                <w:noProof w:val="0"/>
+                <w:sz w:val="24"/>
+                <w:szCs w:val="24"/>
+                <w:lang w:eastAsia="zh-CN"/>
+              </w:rPr>
+            </w:pPr>
+          </w:p>
+        </w:tc>
+        <w:tc>
+          <w:tcPr>
+            <w:tcW w:w="1104" w:type="dxa"/>
+            <w:tcBorders>
+              <w:top w:val="single" w:color="000000" w:themeColor="text1" w:sz="12"/>
+              <w:left w:val="none" w:color="000000" w:themeColor="text1" w:sz="4"/>
+              <w:bottom w:val="single" w:color="000000" w:themeColor="text1" w:sz="12"/>
+              <w:right w:val="none" w:color="000000" w:themeColor="text1" w:sz="4"/>
+            </w:tcBorders>
+            <w:tcMar/>
+          </w:tcPr>
+          <w:p>
+            <w:pPr>
+              <w:pStyle w:val="a"/>
+              <w:rPr>
+                <w:rFonts w:ascii="Segoe UI" w:hAnsi="Segoe UI" w:eastAsia="Segoe UI" w:cs="Segoe UI"/>
+                <w:b w:val="0"/>
+                <w:bCs w:val="0"/>
+                <w:i w:val="0"/>
+                <w:iCs w:val="0"/>
+                <w:caps w:val="0"/>
+                <w:smallCaps w:val="0"/>
+                <w:noProof w:val="0"/>
+                <w:sz w:val="24"/>
+                <w:szCs w:val="24"/>
+                <w:lang w:eastAsia="zh-CN"/>
+              </w:rPr>
+            </w:pPr>
+          </w:p>
+        </w:tc>
+        <w:tc>
+          <w:tcPr>
+            <w:tcW w:w="1104" w:type="dxa"/>
+            <w:tcBorders>
+              <w:top w:val="single" w:color="000000" w:themeColor="text1" w:sz="12"/>
+              <w:left w:val="none" w:color="000000" w:themeColor="text1" w:sz="4"/>
+              <w:bottom w:val="single" w:color="000000" w:themeColor="text1" w:sz="12"/>
+              <w:right w:val="none" w:color="000000" w:themeColor="text1" w:sz="4"/>
+            </w:tcBorders>
+            <w:tcMar/>
+          </w:tcPr>
+          <w:p>
+            <w:pPr>
+              <w:pStyle w:val="a"/>
+              <w:rPr>
+                <w:rFonts w:ascii="Segoe UI" w:hAnsi="Segoe UI" w:eastAsia="Segoe UI" w:cs="Segoe UI"/>
+                <w:b w:val="0"/>
+                <w:bCs w:val="0"/>
+                <w:i w:val="0"/>
+                <w:iCs w:val="0"/>
+                <w:caps w:val="0"/>
+                <w:smallCaps w:val="0"/>
+                <w:noProof w:val="0"/>
+                <w:sz w:val="24"/>
+                <w:szCs w:val="24"/>
+                <w:lang w:eastAsia="zh-CN"/>
+              </w:rPr>
+            </w:pPr>
+          </w:p>
+        </w:tc>
+        <w:tc>
+          <w:tcPr>
+            <w:tcW w:w="1104" w:type="dxa"/>
+            <w:tcBorders>
+              <w:top w:val="single" w:color="000000" w:themeColor="text1" w:sz="12"/>
+              <w:left w:val="none" w:color="000000" w:themeColor="text1" w:sz="4"/>
+              <w:bottom w:val="single" w:color="000000" w:themeColor="text1" w:sz="12"/>
+              <w:right w:val="none" w:color="000000" w:themeColor="text1" w:sz="4"/>
+            </w:tcBorders>
+            <w:tcMar/>
+          </w:tcPr>
+          <w:p>
+            <w:pPr>
+              <w:pStyle w:val="a"/>
+              <w:rPr>
+                <w:rFonts w:ascii="Segoe UI" w:hAnsi="Segoe UI" w:eastAsia="Segoe UI" w:cs="Segoe UI"/>
+                <w:b w:val="0"/>
+                <w:bCs w:val="0"/>
+                <w:i w:val="0"/>
+                <w:iCs w:val="0"/>
+                <w:caps w:val="0"/>
+                <w:smallCaps w:val="0"/>
+                <w:noProof w:val="0"/>
+                <w:sz w:val="24"/>
+                <w:szCs w:val="24"/>
+                <w:lang w:eastAsia="zh-CN"/>
+              </w:rPr>
+            </w:pPr>
+          </w:p>
+        </w:tc>
+      </w:tr>
+      <w:tr>
+        <w:trPr>
+          <w:trHeight w:val="300"/>
+        </w:trPr>
+        <w:tc>
+          <w:tcPr>
+            <w:tcW w:w="1104" w:type="dxa"/>
+            <w:tcBorders>
+              <w:top w:val="single" w:color="000000" w:themeColor="text1" w:sz="12"/>
+              <w:left w:val="none" w:color="000000" w:themeColor="text1" w:sz="4"/>
+              <w:bottom w:val="none" w:color="000000" w:themeColor="text1" w:sz="4"/>
+              <w:right w:val="none" w:color="000000" w:themeColor="text1" w:sz="4"/>
+            </w:tcBorders>
+            <w:tcMar/>
+          </w:tcPr>
+          <w:p>
+            <w:pPr>
+              <w:pStyle w:val="a"/>
+              <w:rPr>
+                <w:rFonts w:ascii="Segoe UI" w:hAnsi="Segoe UI" w:eastAsia="Segoe UI" w:cs="Segoe UI"/>
+                <w:b w:val="0"/>
+                <w:bCs w:val="0"/>
+                <w:i w:val="0"/>
+                <w:iCs w:val="0"/>
+                <w:caps w:val="0"/>
+                <w:smallCaps w:val="0"/>
+                <w:noProof w:val="0"/>
+                <w:sz w:val="24"/>
+                <w:szCs w:val="24"/>
+                <w:lang w:eastAsia="zh-CN"/>
+              </w:rPr>
+            </w:pPr>
+          </w:p>
+        </w:tc>
+        <w:tc>
+          <w:tcPr>
+            <w:tcW w:w="1104" w:type="dxa"/>
+            <w:tcBorders>
+              <w:top w:val="single" w:color="000000" w:themeColor="text1" w:sz="12"/>
+              <w:left w:val="none" w:color="000000" w:themeColor="text1" w:sz="4"/>
+              <w:bottom w:val="none" w:color="000000" w:themeColor="text1" w:sz="4"/>
+              <w:right w:val="none" w:color="000000" w:themeColor="text1" w:sz="4"/>
+            </w:tcBorders>
+            <w:tcMar/>
+          </w:tcPr>
+          <w:p>
+            <w:pPr>
+              <w:pStyle w:val="a"/>
+              <w:rPr>
+                <w:rFonts w:ascii="Segoe UI" w:hAnsi="Segoe UI" w:eastAsia="Segoe UI" w:cs="Segoe UI"/>
+                <w:b w:val="0"/>
+                <w:bCs w:val="0"/>
+                <w:i w:val="0"/>
+                <w:iCs w:val="0"/>
+                <w:caps w:val="0"/>
+                <w:smallCaps w:val="0"/>
+                <w:noProof w:val="0"/>
+                <w:sz w:val="24"/>
+                <w:szCs w:val="24"/>
+                <w:lang w:eastAsia="zh-CN"/>
+              </w:rPr>
+            </w:pPr>
+          </w:p>
+        </w:tc>
+        <w:tc>
+          <w:tcPr>
+            <w:tcW w:w="1104" w:type="dxa"/>
+            <w:tcBorders>
+              <w:top w:val="single" w:color="000000" w:themeColor="text1" w:sz="12"/>
+              <w:left w:val="none" w:color="000000" w:themeColor="text1" w:sz="4"/>
+              <w:bottom w:val="none" w:color="000000" w:themeColor="text1" w:sz="4"/>
+              <w:right w:val="none" w:color="000000" w:themeColor="text1" w:sz="4"/>
+            </w:tcBorders>
+            <w:tcMar/>
+          </w:tcPr>
+          <w:p>
+            <w:pPr>
+              <w:pStyle w:val="a"/>
+              <w:rPr>
+                <w:rFonts w:ascii="Segoe UI" w:hAnsi="Segoe UI" w:eastAsia="Segoe UI" w:cs="Segoe UI"/>
+                <w:b w:val="0"/>
+                <w:bCs w:val="0"/>
+                <w:i w:val="0"/>
+                <w:iCs w:val="0"/>
+                <w:caps w:val="0"/>
+                <w:smallCaps w:val="0"/>
+                <w:noProof w:val="0"/>
+                <w:sz w:val="24"/>
+                <w:szCs w:val="24"/>
+                <w:lang w:eastAsia="zh-CN"/>
+              </w:rPr>
+            </w:pPr>
+          </w:p>
+        </w:tc>
+        <w:tc>
+          <w:tcPr>
+            <w:tcW w:w="1104" w:type="dxa"/>
+            <w:tcBorders>
+              <w:top w:val="single" w:color="000000" w:themeColor="text1" w:sz="12"/>
+              <w:left w:val="none" w:color="000000" w:themeColor="text1" w:sz="4"/>
+              <w:bottom w:val="none" w:color="000000" w:themeColor="text1" w:sz="4"/>
+              <w:right w:val="none" w:color="000000" w:themeColor="text1" w:sz="4"/>
+            </w:tcBorders>
+            <w:tcMar/>
+          </w:tcPr>
+          <w:p>
+            <w:pPr>
+              <w:pStyle w:val="a"/>
+              <w:rPr>
+                <w:rFonts w:ascii="Segoe UI" w:hAnsi="Segoe UI" w:eastAsia="Segoe UI" w:cs="Segoe UI"/>
+                <w:b w:val="0"/>
+                <w:bCs w:val="0"/>
+                <w:i w:val="0"/>
+                <w:iCs w:val="0"/>
+                <w:caps w:val="0"/>
+                <w:smallCaps w:val="0"/>
+                <w:noProof w:val="0"/>
+                <w:sz w:val="24"/>
+                <w:szCs w:val="24"/>
+                <w:lang w:eastAsia="zh-CN"/>
+              </w:rPr>
+            </w:pPr>
+          </w:p>
+        </w:tc>
+        <w:tc>
+          <w:tcPr>
+            <w:tcW w:w="1104" w:type="dxa"/>
+            <w:tcBorders>
+              <w:top w:val="single" w:color="000000" w:themeColor="text1" w:sz="12"/>
+              <w:left w:val="none" w:color="000000" w:themeColor="text1" w:sz="4"/>
+              <w:bottom w:val="none" w:color="000000" w:themeColor="text1" w:sz="4"/>
+              <w:right w:val="none" w:color="000000" w:themeColor="text1" w:sz="4"/>
+            </w:tcBorders>
+            <w:tcMar/>
+          </w:tcPr>
+          <w:p>
+            <w:pPr>
+              <w:pStyle w:val="a"/>
+              <w:rPr>
+                <w:rFonts w:ascii="Segoe UI" w:hAnsi="Segoe UI" w:eastAsia="Segoe UI" w:cs="Segoe UI"/>
+                <w:b w:val="0"/>
+                <w:bCs w:val="0"/>
+                <w:i w:val="0"/>
+                <w:iCs w:val="0"/>
+                <w:caps w:val="0"/>
+                <w:smallCaps w:val="0"/>
+                <w:noProof w:val="0"/>
+                <w:sz w:val="24"/>
+                <w:szCs w:val="24"/>
+                <w:lang w:eastAsia="zh-CN"/>
+              </w:rPr>
+            </w:pPr>
+          </w:p>
+        </w:tc>
+        <w:tc>
+          <w:tcPr>
+            <w:tcW w:w="1104" w:type="dxa"/>
+            <w:tcBorders>
+              <w:top w:val="single" w:color="000000" w:themeColor="text1" w:sz="12"/>
+              <w:left w:val="none" w:color="000000" w:themeColor="text1" w:sz="4"/>
+              <w:bottom w:val="none" w:color="000000" w:themeColor="text1" w:sz="4"/>
+              <w:right w:val="none" w:color="000000" w:themeColor="text1" w:sz="4"/>
+            </w:tcBorders>
+            <w:tcMar/>
+          </w:tcPr>
+          <w:p>
+            <w:pPr>
+              <w:pStyle w:val="a"/>
+              <w:rPr>
+                <w:rFonts w:ascii="Segoe UI" w:hAnsi="Segoe UI" w:eastAsia="Segoe UI" w:cs="Segoe UI"/>
+                <w:b w:val="0"/>
+                <w:bCs w:val="0"/>
+                <w:i w:val="0"/>
+                <w:iCs w:val="0"/>
+                <w:caps w:val="0"/>
+                <w:smallCaps w:val="0"/>
+                <w:noProof w:val="0"/>
+                <w:sz w:val="24"/>
+                <w:szCs w:val="24"/>
+                <w:lang w:eastAsia="zh-CN"/>
+              </w:rPr>
+            </w:pPr>
+          </w:p>
+        </w:tc>
+        <w:tc>
+          <w:tcPr>
+            <w:tcW w:w="1104" w:type="dxa"/>
+            <w:tcBorders>
+              <w:top w:val="single" w:color="000000" w:themeColor="text1" w:sz="12"/>
+              <w:left w:val="none" w:color="000000" w:themeColor="text1" w:sz="4"/>
+              <w:bottom w:val="none" w:color="000000" w:themeColor="text1" w:sz="4"/>
+              <w:right w:val="none" w:color="000000" w:themeColor="text1" w:sz="4"/>
+            </w:tcBorders>
+            <w:tcMar/>
+          </w:tcPr>
+          <w:p>
+            <w:pPr>
+              <w:pStyle w:val="a"/>
+              <w:rPr>
+                <w:rFonts w:ascii="Segoe UI" w:hAnsi="Segoe UI" w:eastAsia="Segoe UI" w:cs="Segoe UI"/>
+                <w:b w:val="0"/>
+                <w:bCs w:val="0"/>
+                <w:i w:val="0"/>
+                <w:iCs w:val="0"/>
+                <w:caps w:val="0"/>
+                <w:smallCaps w:val="0"/>
+                <w:noProof w:val="0"/>
+                <w:sz w:val="24"/>
+                <w:szCs w:val="24"/>
+                <w:lang w:eastAsia="zh-CN"/>
+              </w:rPr>
+            </w:pPr>
+          </w:p>
+        </w:tc>
+        <w:tc>
+          <w:tcPr>
+            <w:tcW w:w="1104" w:type="dxa"/>
+            <w:tcBorders>
+              <w:top w:val="single" w:color="000000" w:themeColor="text1" w:sz="12"/>
+              <w:left w:val="none" w:color="000000" w:themeColor="text1" w:sz="4"/>
+              <w:bottom w:val="none" w:color="000000" w:themeColor="text1" w:sz="4"/>
+              <w:right w:val="none" w:color="000000" w:themeColor="text1" w:sz="4"/>
+            </w:tcBorders>
+            <w:tcMar/>
+          </w:tcPr>
+          <w:p>
+            <w:pPr>
+              <w:pStyle w:val="a"/>
+              <w:rPr>
+                <w:rFonts w:ascii="Segoe UI" w:hAnsi="Segoe UI" w:eastAsia="Segoe UI" w:cs="Segoe UI"/>
+                <w:b w:val="0"/>
+                <w:bCs w:val="0"/>
+                <w:i w:val="0"/>
+                <w:iCs w:val="0"/>
+                <w:caps w:val="0"/>
+                <w:smallCaps w:val="0"/>
+                <w:noProof w:val="0"/>
+                <w:sz w:val="24"/>
+                <w:szCs w:val="24"/>
+                <w:lang w:eastAsia="zh-CN"/>
+              </w:rPr>
+            </w:pPr>
+          </w:p>
+        </w:tc>
+      </w:tr>
+      <w:tr>
+        <w:trPr>
+          <w:trHeight w:val="300"/>
+        </w:trPr>
+        <w:tc>
+          <w:tcPr>
+            <w:tcW w:w="1104" w:type="dxa"/>
+            <w:tcBorders>
+              <w:top w:val="none" w:color="000000" w:themeColor="text1" w:sz="4"/>
+              <w:left w:val="none" w:color="000000" w:themeColor="text1" w:sz="4"/>
+              <w:bottom w:val="none" w:color="000000" w:themeColor="text1" w:sz="4"/>
+              <w:right w:val="none" w:color="000000" w:themeColor="text1" w:sz="4"/>
+            </w:tcBorders>
+            <w:tcMar/>
+          </w:tcPr>
+          <w:p>
+            <w:pPr>
+              <w:pStyle w:val="a"/>
+              <w:rPr>
+                <w:rFonts w:ascii="Segoe UI" w:hAnsi="Segoe UI" w:eastAsia="Segoe UI" w:cs="Segoe UI"/>
+                <w:b w:val="0"/>
+                <w:bCs w:val="0"/>
+                <w:i w:val="0"/>
+                <w:iCs w:val="0"/>
+                <w:caps w:val="0"/>
+                <w:smallCaps w:val="0"/>
+                <w:noProof w:val="0"/>
+                <w:sz w:val="24"/>
+                <w:szCs w:val="24"/>
+                <w:lang w:eastAsia="zh-CN"/>
+              </w:rPr>
+            </w:pPr>
+          </w:p>
+        </w:tc>
+        <w:tc>
+          <w:tcPr>
+            <w:tcW w:w="1104" w:type="dxa"/>
+            <w:tcBorders>
+              <w:top w:val="none" w:color="000000" w:themeColor="text1" w:sz="4"/>
+              <w:left w:val="none" w:color="000000" w:themeColor="text1" w:sz="4"/>
+              <w:bottom w:val="none" w:color="000000" w:themeColor="text1" w:sz="4"/>
+              <w:right w:val="none" w:color="000000" w:themeColor="text1" w:sz="4"/>
+            </w:tcBorders>
+            <w:tcMar/>
+          </w:tcPr>
+          <w:p>
+            <w:pPr>
+              <w:pStyle w:val="a"/>
+              <w:rPr>
+                <w:rFonts w:ascii="Segoe UI" w:hAnsi="Segoe UI" w:eastAsia="Segoe UI" w:cs="Segoe UI"/>
+                <w:b w:val="0"/>
+                <w:bCs w:val="0"/>
+                <w:i w:val="0"/>
+                <w:iCs w:val="0"/>
+                <w:caps w:val="0"/>
+                <w:smallCaps w:val="0"/>
+                <w:noProof w:val="0"/>
+                <w:sz w:val="24"/>
+                <w:szCs w:val="24"/>
+                <w:lang w:eastAsia="zh-CN"/>
+              </w:rPr>
+            </w:pPr>
+          </w:p>
+        </w:tc>
+        <w:tc>
+          <w:tcPr>
+            <w:tcW w:w="1104" w:type="dxa"/>
+            <w:tcBorders>
+              <w:top w:val="none" w:color="000000" w:themeColor="text1" w:sz="4"/>
+              <w:left w:val="none" w:color="000000" w:themeColor="text1" w:sz="4"/>
+              <w:bottom w:val="none" w:color="000000" w:themeColor="text1" w:sz="4"/>
+              <w:right w:val="none" w:color="000000" w:themeColor="text1" w:sz="4"/>
+            </w:tcBorders>
+            <w:tcMar/>
+          </w:tcPr>
+          <w:p>
+            <w:pPr>
+              <w:pStyle w:val="a"/>
+              <w:rPr>
+                <w:rFonts w:ascii="Segoe UI" w:hAnsi="Segoe UI" w:eastAsia="Segoe UI" w:cs="Segoe UI"/>
+                <w:b w:val="0"/>
+                <w:bCs w:val="0"/>
+                <w:i w:val="0"/>
+                <w:iCs w:val="0"/>
+                <w:caps w:val="0"/>
+                <w:smallCaps w:val="0"/>
+                <w:noProof w:val="0"/>
+                <w:sz w:val="24"/>
+                <w:szCs w:val="24"/>
+                <w:lang w:eastAsia="zh-CN"/>
+              </w:rPr>
+            </w:pPr>
+          </w:p>
+        </w:tc>
+        <w:tc>
+          <w:tcPr>
+            <w:tcW w:w="1104" w:type="dxa"/>
+            <w:tcBorders>
+              <w:top w:val="none" w:color="000000" w:themeColor="text1" w:sz="4"/>
+              <w:left w:val="none" w:color="000000" w:themeColor="text1" w:sz="4"/>
+              <w:bottom w:val="none" w:color="000000" w:themeColor="text1" w:sz="4"/>
+              <w:right w:val="none" w:color="000000" w:themeColor="text1" w:sz="4"/>
+            </w:tcBorders>
+            <w:tcMar/>
+          </w:tcPr>
+          <w:p>
+            <w:pPr>
+              <w:pStyle w:val="a"/>
+              <w:rPr>
+                <w:rFonts w:ascii="Segoe UI" w:hAnsi="Segoe UI" w:eastAsia="Segoe UI" w:cs="Segoe UI"/>
+                <w:b w:val="0"/>
+                <w:bCs w:val="0"/>
+                <w:i w:val="0"/>
+                <w:iCs w:val="0"/>
+                <w:caps w:val="0"/>
+                <w:smallCaps w:val="0"/>
+                <w:noProof w:val="0"/>
+                <w:sz w:val="24"/>
+                <w:szCs w:val="24"/>
+                <w:lang w:eastAsia="zh-CN"/>
+              </w:rPr>
+            </w:pPr>
+          </w:p>
+        </w:tc>
+        <w:tc>
+          <w:tcPr>
+            <w:tcW w:w="1104" w:type="dxa"/>
+            <w:tcBorders>
+              <w:top w:val="none" w:color="000000" w:themeColor="text1" w:sz="4"/>
+              <w:left w:val="none" w:color="000000" w:themeColor="text1" w:sz="4"/>
+              <w:bottom w:val="none" w:color="000000" w:themeColor="text1" w:sz="4"/>
+              <w:right w:val="none" w:color="000000" w:themeColor="text1" w:sz="4"/>
+            </w:tcBorders>
+            <w:tcMar/>
+          </w:tcPr>
+          <w:p>
+            <w:pPr>
+              <w:pStyle w:val="a"/>
+              <w:rPr>
+                <w:rFonts w:ascii="Segoe UI" w:hAnsi="Segoe UI" w:eastAsia="Segoe UI" w:cs="Segoe UI"/>
+                <w:b w:val="0"/>
+                <w:bCs w:val="0"/>
+                <w:i w:val="0"/>
+                <w:iCs w:val="0"/>
+                <w:caps w:val="0"/>
+                <w:smallCaps w:val="0"/>
+                <w:noProof w:val="0"/>
+                <w:sz w:val="24"/>
+                <w:szCs w:val="24"/>
+                <w:lang w:eastAsia="zh-CN"/>
+              </w:rPr>
+            </w:pPr>
+          </w:p>
+        </w:tc>
+        <w:tc>
+          <w:tcPr>
+            <w:tcW w:w="1104" w:type="dxa"/>
+            <w:tcBorders>
+              <w:top w:val="none" w:color="000000" w:themeColor="text1" w:sz="4"/>
+              <w:left w:val="none" w:color="000000" w:themeColor="text1" w:sz="4"/>
+              <w:bottom w:val="none" w:color="000000" w:themeColor="text1" w:sz="4"/>
+              <w:right w:val="none" w:color="000000" w:themeColor="text1" w:sz="4"/>
+            </w:tcBorders>
+            <w:tcMar/>
+          </w:tcPr>
+          <w:p>
+            <w:pPr>
+              <w:pStyle w:val="a"/>
+              <w:rPr>
+                <w:rFonts w:ascii="Segoe UI" w:hAnsi="Segoe UI" w:eastAsia="Segoe UI" w:cs="Segoe UI"/>
+                <w:b w:val="0"/>
+                <w:bCs w:val="0"/>
+                <w:i w:val="0"/>
+                <w:iCs w:val="0"/>
+                <w:caps w:val="0"/>
+                <w:smallCaps w:val="0"/>
+                <w:noProof w:val="0"/>
+                <w:sz w:val="24"/>
+                <w:szCs w:val="24"/>
+                <w:lang w:eastAsia="zh-CN"/>
+              </w:rPr>
+            </w:pPr>
+          </w:p>
+        </w:tc>
+        <w:tc>
+          <w:tcPr>
+            <w:tcW w:w="1104" w:type="dxa"/>
+            <w:tcBorders>
+              <w:top w:val="none" w:color="000000" w:themeColor="text1" w:sz="4"/>
+              <w:left w:val="none" w:color="000000" w:themeColor="text1" w:sz="4"/>
+              <w:bottom w:val="none" w:color="000000" w:themeColor="text1" w:sz="4"/>
+              <w:right w:val="none" w:color="000000" w:themeColor="text1" w:sz="4"/>
+            </w:tcBorders>
+            <w:tcMar/>
+          </w:tcPr>
+          <w:p>
+            <w:pPr>
+              <w:pStyle w:val="a"/>
+              <w:rPr>
+                <w:rFonts w:ascii="Segoe UI" w:hAnsi="Segoe UI" w:eastAsia="Segoe UI" w:cs="Segoe UI"/>
+                <w:b w:val="0"/>
+                <w:bCs w:val="0"/>
+                <w:i w:val="0"/>
+                <w:iCs w:val="0"/>
+                <w:caps w:val="0"/>
+                <w:smallCaps w:val="0"/>
+                <w:noProof w:val="0"/>
+                <w:sz w:val="24"/>
+                <w:szCs w:val="24"/>
+                <w:lang w:eastAsia="zh-CN"/>
+              </w:rPr>
+            </w:pPr>
+          </w:p>
+        </w:tc>
+        <w:tc>
+          <w:tcPr>
+            <w:tcW w:w="1104" w:type="dxa"/>
+            <w:tcBorders>
+              <w:top w:val="none" w:color="000000" w:themeColor="text1" w:sz="4"/>
+              <w:left w:val="none" w:color="000000" w:themeColor="text1" w:sz="4"/>
+              <w:bottom w:val="none" w:color="000000" w:themeColor="text1" w:sz="4"/>
+              <w:right w:val="none" w:color="000000" w:themeColor="text1" w:sz="4"/>
+            </w:tcBorders>
+            <w:tcMar/>
+          </w:tcPr>
+          <w:p>
+            <w:pPr>
+              <w:pStyle w:val="a"/>
+              <w:rPr>
+                <w:rFonts w:ascii="Segoe UI" w:hAnsi="Segoe UI" w:eastAsia="Segoe UI" w:cs="Segoe UI"/>
+                <w:b w:val="0"/>
+                <w:bCs w:val="0"/>
+                <w:i w:val="0"/>
+                <w:iCs w:val="0"/>
+                <w:caps w:val="0"/>
+                <w:smallCaps w:val="0"/>
+                <w:noProof w:val="0"/>
+                <w:sz w:val="24"/>
+                <w:szCs w:val="24"/>
+                <w:lang w:eastAsia="zh-CN"/>
+              </w:rPr>
+            </w:pPr>
+          </w:p>
+        </w:tc>
+      </w:tr>
+      <w:tr>
+        <w:trPr>
+          <w:trHeight w:val="300"/>
+        </w:trPr>
+        <w:tc>
+          <w:tcPr>
+            <w:tcW w:w="1104" w:type="dxa"/>
+            <w:tcBorders>
+              <w:top w:val="none" w:color="000000" w:themeColor="text1" w:sz="4"/>
+              <w:left w:val="none" w:color="000000" w:themeColor="text1" w:sz="4"/>
+              <w:bottom w:val="none" w:color="000000" w:themeColor="text1" w:sz="4"/>
+              <w:right w:val="none" w:color="000000" w:themeColor="text1" w:sz="4"/>
+            </w:tcBorders>
+            <w:tcMar/>
+          </w:tcPr>
+          <w:p>
+            <w:pPr>
+              <w:pStyle w:val="a"/>
+              <w:rPr>
+                <w:rFonts w:ascii="Segoe UI" w:hAnsi="Segoe UI" w:eastAsia="Segoe UI" w:cs="Segoe UI"/>
+                <w:b w:val="0"/>
+                <w:bCs w:val="0"/>
+                <w:i w:val="0"/>
+                <w:iCs w:val="0"/>
+                <w:caps w:val="0"/>
+                <w:smallCaps w:val="0"/>
+                <w:noProof w:val="0"/>
+                <w:sz w:val="24"/>
+                <w:szCs w:val="24"/>
+                <w:lang w:eastAsia="zh-CN"/>
+              </w:rPr>
+            </w:pPr>
+          </w:p>
+        </w:tc>
+        <w:tc>
+          <w:tcPr>
+            <w:tcW w:w="1104" w:type="dxa"/>
+            <w:tcBorders>
+              <w:top w:val="none" w:color="000000" w:themeColor="text1" w:sz="4"/>
+              <w:left w:val="none" w:color="000000" w:themeColor="text1" w:sz="4"/>
+              <w:bottom w:val="none" w:color="000000" w:themeColor="text1" w:sz="4"/>
+              <w:right w:val="none" w:color="000000" w:themeColor="text1" w:sz="4"/>
+            </w:tcBorders>
+            <w:tcMar/>
+          </w:tcPr>
+          <w:p>
+            <w:pPr>
+              <w:pStyle w:val="a"/>
+              <w:rPr>
+                <w:rFonts w:ascii="Segoe UI" w:hAnsi="Segoe UI" w:eastAsia="Segoe UI" w:cs="Segoe UI"/>
+                <w:b w:val="0"/>
+                <w:bCs w:val="0"/>
+                <w:i w:val="0"/>
+                <w:iCs w:val="0"/>
+                <w:caps w:val="0"/>
+                <w:smallCaps w:val="0"/>
+                <w:noProof w:val="0"/>
+                <w:sz w:val="24"/>
+                <w:szCs w:val="24"/>
+                <w:lang w:eastAsia="zh-CN"/>
+              </w:rPr>
+            </w:pPr>
+          </w:p>
+        </w:tc>
+        <w:tc>
+          <w:tcPr>
+            <w:tcW w:w="1104" w:type="dxa"/>
+            <w:tcBorders>
+              <w:top w:val="none" w:color="000000" w:themeColor="text1" w:sz="4"/>
+              <w:left w:val="none" w:color="000000" w:themeColor="text1" w:sz="4"/>
+              <w:bottom w:val="none" w:color="000000" w:themeColor="text1" w:sz="4"/>
+              <w:right w:val="none" w:color="000000" w:themeColor="text1" w:sz="4"/>
+            </w:tcBorders>
+            <w:tcMar/>
+          </w:tcPr>
+          <w:p>
+            <w:pPr>
+              <w:pStyle w:val="a"/>
+              <w:rPr>
+                <w:rFonts w:ascii="Segoe UI" w:hAnsi="Segoe UI" w:eastAsia="Segoe UI" w:cs="Segoe UI"/>
+                <w:b w:val="0"/>
+                <w:bCs w:val="0"/>
+                <w:i w:val="0"/>
+                <w:iCs w:val="0"/>
+                <w:caps w:val="0"/>
+                <w:smallCaps w:val="0"/>
+                <w:noProof w:val="0"/>
+                <w:sz w:val="24"/>
+                <w:szCs w:val="24"/>
+                <w:lang w:eastAsia="zh-CN"/>
+              </w:rPr>
+            </w:pPr>
+          </w:p>
+        </w:tc>
+        <w:tc>
+          <w:tcPr>
+            <w:tcW w:w="1104" w:type="dxa"/>
+            <w:tcBorders>
+              <w:top w:val="none" w:color="000000" w:themeColor="text1" w:sz="4"/>
+              <w:left w:val="none" w:color="000000" w:themeColor="text1" w:sz="4"/>
+              <w:bottom w:val="none" w:color="000000" w:themeColor="text1" w:sz="4"/>
+              <w:right w:val="none" w:color="000000" w:themeColor="text1" w:sz="4"/>
+            </w:tcBorders>
+            <w:tcMar/>
+          </w:tcPr>
+          <w:p>
+            <w:pPr>
+              <w:pStyle w:val="a"/>
+              <w:rPr>
+                <w:rFonts w:ascii="Segoe UI" w:hAnsi="Segoe UI" w:eastAsia="Segoe UI" w:cs="Segoe UI"/>
+                <w:b w:val="0"/>
+                <w:bCs w:val="0"/>
+                <w:i w:val="0"/>
+                <w:iCs w:val="0"/>
+                <w:caps w:val="0"/>
+                <w:smallCaps w:val="0"/>
+                <w:noProof w:val="0"/>
+                <w:sz w:val="24"/>
+                <w:szCs w:val="24"/>
+                <w:lang w:eastAsia="zh-CN"/>
+              </w:rPr>
+            </w:pPr>
+          </w:p>
+        </w:tc>
+        <w:tc>
+          <w:tcPr>
+            <w:tcW w:w="1104" w:type="dxa"/>
+            <w:tcBorders>
+              <w:top w:val="none" w:color="000000" w:themeColor="text1" w:sz="4"/>
+              <w:left w:val="none" w:color="000000" w:themeColor="text1" w:sz="4"/>
+              <w:bottom w:val="none" w:color="000000" w:themeColor="text1" w:sz="4"/>
+              <w:right w:val="none" w:color="000000" w:themeColor="text1" w:sz="4"/>
+            </w:tcBorders>
+            <w:tcMar/>
+          </w:tcPr>
+          <w:p>
+            <w:pPr>
+              <w:pStyle w:val="a"/>
+              <w:rPr>
+                <w:rFonts w:ascii="Segoe UI" w:hAnsi="Segoe UI" w:eastAsia="Segoe UI" w:cs="Segoe UI"/>
+                <w:b w:val="0"/>
+                <w:bCs w:val="0"/>
+                <w:i w:val="0"/>
+                <w:iCs w:val="0"/>
+                <w:caps w:val="0"/>
+                <w:smallCaps w:val="0"/>
+                <w:noProof w:val="0"/>
+                <w:sz w:val="24"/>
+                <w:szCs w:val="24"/>
+                <w:lang w:eastAsia="zh-CN"/>
+              </w:rPr>
+            </w:pPr>
+          </w:p>
+        </w:tc>
+        <w:tc>
+          <w:tcPr>
+            <w:tcW w:w="1104" w:type="dxa"/>
+            <w:tcBorders>
+              <w:top w:val="none" w:color="000000" w:themeColor="text1" w:sz="4"/>
+              <w:left w:val="none" w:color="000000" w:themeColor="text1" w:sz="4"/>
+              <w:bottom w:val="none" w:color="000000" w:themeColor="text1" w:sz="4"/>
+              <w:right w:val="none" w:color="000000" w:themeColor="text1" w:sz="4"/>
+            </w:tcBorders>
+            <w:tcMar/>
+          </w:tcPr>
+          <w:p>
+            <w:pPr>
+              <w:pStyle w:val="a"/>
+              <w:rPr>
+                <w:rFonts w:ascii="Segoe UI" w:hAnsi="Segoe UI" w:eastAsia="Segoe UI" w:cs="Segoe UI"/>
+                <w:b w:val="0"/>
+                <w:bCs w:val="0"/>
+                <w:i w:val="0"/>
+                <w:iCs w:val="0"/>
+                <w:caps w:val="0"/>
+                <w:smallCaps w:val="0"/>
+                <w:noProof w:val="0"/>
+                <w:sz w:val="24"/>
+                <w:szCs w:val="24"/>
+                <w:lang w:eastAsia="zh-CN"/>
+              </w:rPr>
+            </w:pPr>
+          </w:p>
+        </w:tc>
+        <w:tc>
+          <w:tcPr>
+            <w:tcW w:w="1104" w:type="dxa"/>
+            <w:tcBorders>
+              <w:top w:val="none" w:color="000000" w:themeColor="text1" w:sz="4"/>
+              <w:left w:val="none" w:color="000000" w:themeColor="text1" w:sz="4"/>
+              <w:bottom w:val="none" w:color="000000" w:themeColor="text1" w:sz="4"/>
+              <w:right w:val="none" w:color="000000" w:themeColor="text1" w:sz="4"/>
+            </w:tcBorders>
+            <w:tcMar/>
+          </w:tcPr>
+          <w:p>
+            <w:pPr>
+              <w:pStyle w:val="a"/>
+              <w:rPr>
+                <w:rFonts w:ascii="Segoe UI" w:hAnsi="Segoe UI" w:eastAsia="Segoe UI" w:cs="Segoe UI"/>
+                <w:b w:val="0"/>
+                <w:bCs w:val="0"/>
+                <w:i w:val="0"/>
+                <w:iCs w:val="0"/>
+                <w:caps w:val="0"/>
+                <w:smallCaps w:val="0"/>
+                <w:noProof w:val="0"/>
+                <w:sz w:val="24"/>
+                <w:szCs w:val="24"/>
+                <w:lang w:eastAsia="zh-CN"/>
+              </w:rPr>
+            </w:pPr>
+          </w:p>
+        </w:tc>
+        <w:tc>
+          <w:tcPr>
+            <w:tcW w:w="1104" w:type="dxa"/>
+            <w:tcBorders>
+              <w:top w:val="none" w:color="000000" w:themeColor="text1" w:sz="4"/>
+              <w:left w:val="none" w:color="000000" w:themeColor="text1" w:sz="4"/>
+              <w:bottom w:val="none" w:color="000000" w:themeColor="text1" w:sz="4"/>
+              <w:right w:val="none" w:color="000000" w:themeColor="text1" w:sz="4"/>
+            </w:tcBorders>
+            <w:tcMar/>
+          </w:tcPr>
+          <w:p>
+            <w:pPr>
+              <w:pStyle w:val="a"/>
+              <w:rPr>
+                <w:rFonts w:ascii="Segoe UI" w:hAnsi="Segoe UI" w:eastAsia="Segoe UI" w:cs="Segoe UI"/>
+                <w:b w:val="0"/>
+                <w:bCs w:val="0"/>
+                <w:i w:val="0"/>
+                <w:iCs w:val="0"/>
+                <w:caps w:val="0"/>
+                <w:smallCaps w:val="0"/>
+                <w:noProof w:val="0"/>
+                <w:sz w:val="24"/>
+                <w:szCs w:val="24"/>
+                <w:lang w:eastAsia="zh-CN"/>
+              </w:rPr>
+            </w:pPr>
+          </w:p>
+        </w:tc>
+      </w:tr>
+      <w:tr>
+        <w:trPr>
+          <w:trHeight w:val="300"/>
+        </w:trPr>
+        <w:tc>
+          <w:tcPr>
+            <w:tcW w:w="1104" w:type="dxa"/>
+            <w:tcBorders>
+              <w:top w:val="none" w:color="000000" w:themeColor="text1" w:sz="4"/>
+              <w:left w:val="none" w:color="000000" w:themeColor="text1" w:sz="4"/>
+              <w:bottom w:val="none" w:color="000000" w:themeColor="text1" w:sz="4"/>
+              <w:right w:val="none" w:color="000000" w:themeColor="text1" w:sz="4"/>
+            </w:tcBorders>
+            <w:tcMar/>
+          </w:tcPr>
+          <w:p>
+            <w:pPr>
+              <w:pStyle w:val="a"/>
+              <w:rPr>
+                <w:rFonts w:ascii="Segoe UI" w:hAnsi="Segoe UI" w:eastAsia="Segoe UI" w:cs="Segoe UI"/>
+                <w:b w:val="0"/>
+                <w:bCs w:val="0"/>
+                <w:i w:val="0"/>
+                <w:iCs w:val="0"/>
+                <w:caps w:val="0"/>
+                <w:smallCaps w:val="0"/>
+                <w:noProof w:val="0"/>
+                <w:sz w:val="24"/>
+                <w:szCs w:val="24"/>
+                <w:lang w:eastAsia="zh-CN"/>
+              </w:rPr>
+            </w:pPr>
+          </w:p>
+        </w:tc>
+        <w:tc>
+          <w:tcPr>
+            <w:tcW w:w="1104" w:type="dxa"/>
+            <w:tcBorders>
+              <w:top w:val="none" w:color="000000" w:themeColor="text1" w:sz="4"/>
+              <w:left w:val="none" w:color="000000" w:themeColor="text1" w:sz="4"/>
+              <w:bottom w:val="none" w:color="000000" w:themeColor="text1" w:sz="4"/>
+              <w:right w:val="none" w:color="000000" w:themeColor="text1" w:sz="4"/>
+            </w:tcBorders>
+            <w:tcMar/>
+          </w:tcPr>
+          <w:p>
+            <w:pPr>
+              <w:pStyle w:val="a"/>
+              <w:rPr>
+                <w:rFonts w:ascii="Segoe UI" w:hAnsi="Segoe UI" w:eastAsia="Segoe UI" w:cs="Segoe UI"/>
+                <w:b w:val="0"/>
+                <w:bCs w:val="0"/>
+                <w:i w:val="0"/>
+                <w:iCs w:val="0"/>
+                <w:caps w:val="0"/>
+                <w:smallCaps w:val="0"/>
+                <w:noProof w:val="0"/>
+                <w:sz w:val="24"/>
+                <w:szCs w:val="24"/>
+                <w:lang w:eastAsia="zh-CN"/>
+              </w:rPr>
+            </w:pPr>
+          </w:p>
+        </w:tc>
+        <w:tc>
+          <w:tcPr>
+            <w:tcW w:w="1104" w:type="dxa"/>
+            <w:tcBorders>
+              <w:top w:val="none" w:color="000000" w:themeColor="text1" w:sz="4"/>
+              <w:left w:val="none" w:color="000000" w:themeColor="text1" w:sz="4"/>
+              <w:bottom w:val="none" w:color="000000" w:themeColor="text1" w:sz="4"/>
+              <w:right w:val="none" w:color="000000" w:themeColor="text1" w:sz="4"/>
+            </w:tcBorders>
+            <w:tcMar/>
+          </w:tcPr>
+          <w:p>
+            <w:pPr>
+              <w:pStyle w:val="a"/>
+              <w:rPr>
+                <w:rFonts w:ascii="Segoe UI" w:hAnsi="Segoe UI" w:eastAsia="Segoe UI" w:cs="Segoe UI"/>
+                <w:b w:val="0"/>
+                <w:bCs w:val="0"/>
+                <w:i w:val="0"/>
+                <w:iCs w:val="0"/>
+                <w:caps w:val="0"/>
+                <w:smallCaps w:val="0"/>
+                <w:noProof w:val="0"/>
+                <w:sz w:val="24"/>
+                <w:szCs w:val="24"/>
+                <w:lang w:eastAsia="zh-CN"/>
+              </w:rPr>
+            </w:pPr>
+          </w:p>
+        </w:tc>
+        <w:tc>
+          <w:tcPr>
+            <w:tcW w:w="1104" w:type="dxa"/>
+            <w:tcBorders>
+              <w:top w:val="none" w:color="000000" w:themeColor="text1" w:sz="4"/>
+              <w:left w:val="none" w:color="000000" w:themeColor="text1" w:sz="4"/>
+              <w:bottom w:val="none" w:color="000000" w:themeColor="text1" w:sz="4"/>
+              <w:right w:val="none" w:color="000000" w:themeColor="text1" w:sz="4"/>
+            </w:tcBorders>
+            <w:tcMar/>
+          </w:tcPr>
+          <w:p>
+            <w:pPr>
+              <w:pStyle w:val="a"/>
+              <w:rPr>
+                <w:rFonts w:ascii="Segoe UI" w:hAnsi="Segoe UI" w:eastAsia="Segoe UI" w:cs="Segoe UI"/>
+                <w:b w:val="0"/>
+                <w:bCs w:val="0"/>
+                <w:i w:val="0"/>
+                <w:iCs w:val="0"/>
+                <w:caps w:val="0"/>
+                <w:smallCaps w:val="0"/>
+                <w:noProof w:val="0"/>
+                <w:sz w:val="24"/>
+                <w:szCs w:val="24"/>
+                <w:lang w:eastAsia="zh-CN"/>
+              </w:rPr>
+            </w:pPr>
+          </w:p>
+        </w:tc>
+        <w:tc>
+          <w:tcPr>
+            <w:tcW w:w="1104" w:type="dxa"/>
+            <w:tcBorders>
+              <w:top w:val="none" w:color="000000" w:themeColor="text1" w:sz="4"/>
+              <w:left w:val="none" w:color="000000" w:themeColor="text1" w:sz="4"/>
+              <w:bottom w:val="none" w:color="000000" w:themeColor="text1" w:sz="4"/>
+              <w:right w:val="none" w:color="000000" w:themeColor="text1" w:sz="4"/>
+            </w:tcBorders>
+            <w:tcMar/>
+          </w:tcPr>
+          <w:p>
+            <w:pPr>
+              <w:pStyle w:val="a"/>
+              <w:rPr>
+                <w:rFonts w:ascii="Segoe UI" w:hAnsi="Segoe UI" w:eastAsia="Segoe UI" w:cs="Segoe UI"/>
+                <w:b w:val="0"/>
+                <w:bCs w:val="0"/>
+                <w:i w:val="0"/>
+                <w:iCs w:val="0"/>
+                <w:caps w:val="0"/>
+                <w:smallCaps w:val="0"/>
+                <w:noProof w:val="0"/>
+                <w:sz w:val="24"/>
+                <w:szCs w:val="24"/>
+                <w:lang w:eastAsia="zh-CN"/>
+              </w:rPr>
+            </w:pPr>
+          </w:p>
+        </w:tc>
+        <w:tc>
+          <w:tcPr>
+            <w:tcW w:w="1104" w:type="dxa"/>
+            <w:tcBorders>
+              <w:top w:val="none" w:color="000000" w:themeColor="text1" w:sz="4"/>
+              <w:left w:val="none" w:color="000000" w:themeColor="text1" w:sz="4"/>
+              <w:bottom w:val="none" w:color="000000" w:themeColor="text1" w:sz="4"/>
+              <w:right w:val="none" w:color="000000" w:themeColor="text1" w:sz="4"/>
+            </w:tcBorders>
+            <w:tcMar/>
+          </w:tcPr>
+          <w:p>
+            <w:pPr>
+              <w:pStyle w:val="a"/>
+              <w:rPr>
+                <w:rFonts w:ascii="Segoe UI" w:hAnsi="Segoe UI" w:eastAsia="Segoe UI" w:cs="Segoe UI"/>
+                <w:b w:val="0"/>
+                <w:bCs w:val="0"/>
+                <w:i w:val="0"/>
+                <w:iCs w:val="0"/>
+                <w:caps w:val="0"/>
+                <w:smallCaps w:val="0"/>
+                <w:noProof w:val="0"/>
+                <w:sz w:val="24"/>
+                <w:szCs w:val="24"/>
+                <w:lang w:eastAsia="zh-CN"/>
+              </w:rPr>
+            </w:pPr>
+          </w:p>
+        </w:tc>
+        <w:tc>
+          <w:tcPr>
+            <w:tcW w:w="1104" w:type="dxa"/>
+            <w:tcBorders>
+              <w:top w:val="none" w:color="000000" w:themeColor="text1" w:sz="4"/>
+              <w:left w:val="none" w:color="000000" w:themeColor="text1" w:sz="4"/>
+              <w:bottom w:val="none" w:color="000000" w:themeColor="text1" w:sz="4"/>
+              <w:right w:val="none" w:color="000000" w:themeColor="text1" w:sz="4"/>
+            </w:tcBorders>
+            <w:tcMar/>
+          </w:tcPr>
+          <w:p>
+            <w:pPr>
+              <w:pStyle w:val="a"/>
+              <w:rPr>
+                <w:rFonts w:ascii="Segoe UI" w:hAnsi="Segoe UI" w:eastAsia="Segoe UI" w:cs="Segoe UI"/>
+                <w:b w:val="0"/>
+                <w:bCs w:val="0"/>
+                <w:i w:val="0"/>
+                <w:iCs w:val="0"/>
+                <w:caps w:val="0"/>
+                <w:smallCaps w:val="0"/>
+                <w:noProof w:val="0"/>
+                <w:sz w:val="24"/>
+                <w:szCs w:val="24"/>
+                <w:lang w:eastAsia="zh-CN"/>
+              </w:rPr>
+            </w:pPr>
+          </w:p>
+        </w:tc>
+        <w:tc>
+          <w:tcPr>
+            <w:tcW w:w="1104" w:type="dxa"/>
+            <w:tcBorders>
+              <w:top w:val="none" w:color="000000" w:themeColor="text1" w:sz="4"/>
+              <w:left w:val="none" w:color="000000" w:themeColor="text1" w:sz="4"/>
+              <w:bottom w:val="none" w:color="000000" w:themeColor="text1" w:sz="4"/>
+              <w:right w:val="none" w:color="000000" w:themeColor="text1" w:sz="4"/>
+            </w:tcBorders>
+            <w:tcMar/>
+          </w:tcPr>
+          <w:p>
+            <w:pPr>
+              <w:pStyle w:val="a"/>
+              <w:rPr>
+                <w:rFonts w:ascii="Segoe UI" w:hAnsi="Segoe UI" w:eastAsia="Segoe UI" w:cs="Segoe UI"/>
+                <w:b w:val="0"/>
+                <w:bCs w:val="0"/>
+                <w:i w:val="0"/>
+                <w:iCs w:val="0"/>
+                <w:caps w:val="0"/>
+                <w:smallCaps w:val="0"/>
+                <w:noProof w:val="0"/>
+                <w:sz w:val="24"/>
+                <w:szCs w:val="24"/>
+                <w:lang w:eastAsia="zh-CN"/>
+              </w:rPr>
+            </w:pPr>
+          </w:p>
+        </w:tc>
+      </w:tr>
+      <w:tr>
+        <w:trPr>
+          <w:trHeight w:val="300"/>
+        </w:trPr>
+        <w:tc>
+          <w:tcPr>
+            <w:tcW w:w="1104" w:type="dxa"/>
+            <w:tcBorders>
+              <w:top w:val="none" w:color="000000" w:themeColor="text1" w:sz="4"/>
+              <w:left w:val="none" w:color="000000" w:themeColor="text1" w:sz="4"/>
+              <w:bottom w:val="single" w:color="000000" w:themeColor="text1" w:sz="12"/>
+              <w:right w:val="none" w:color="000000" w:themeColor="text1" w:sz="4"/>
+            </w:tcBorders>
+            <w:tcMar/>
+          </w:tcPr>
+          <w:p>
+            <w:pPr>
+              <w:pStyle w:val="a"/>
+              <w:rPr>
+                <w:rFonts w:ascii="Segoe UI" w:hAnsi="Segoe UI" w:eastAsia="Segoe UI" w:cs="Segoe UI"/>
+                <w:b w:val="0"/>
+                <w:bCs w:val="0"/>
+                <w:i w:val="0"/>
+                <w:iCs w:val="0"/>
+                <w:caps w:val="0"/>
+                <w:smallCaps w:val="0"/>
+                <w:noProof w:val="0"/>
+                <w:sz w:val="24"/>
+                <w:szCs w:val="24"/>
+                <w:lang w:eastAsia="zh-CN"/>
+              </w:rPr>
+            </w:pPr>
+          </w:p>
+        </w:tc>
+        <w:tc>
+          <w:tcPr>
+            <w:tcW w:w="1104" w:type="dxa"/>
+            <w:tcBorders>
+              <w:top w:val="none" w:color="000000" w:themeColor="text1" w:sz="4"/>
+              <w:left w:val="none" w:color="000000" w:themeColor="text1" w:sz="4"/>
+              <w:bottom w:val="single" w:color="000000" w:themeColor="text1" w:sz="12"/>
+              <w:right w:val="none" w:color="000000" w:themeColor="text1" w:sz="4"/>
+            </w:tcBorders>
+            <w:tcMar/>
+          </w:tcPr>
+          <w:p>
+            <w:pPr>
+              <w:pStyle w:val="a"/>
+              <w:rPr>
+                <w:rFonts w:ascii="Segoe UI" w:hAnsi="Segoe UI" w:eastAsia="Segoe UI" w:cs="Segoe UI"/>
+                <w:b w:val="0"/>
+                <w:bCs w:val="0"/>
+                <w:i w:val="0"/>
+                <w:iCs w:val="0"/>
+                <w:caps w:val="0"/>
+                <w:smallCaps w:val="0"/>
+                <w:noProof w:val="0"/>
+                <w:sz w:val="24"/>
+                <w:szCs w:val="24"/>
+                <w:lang w:eastAsia="zh-CN"/>
+              </w:rPr>
+            </w:pPr>
+          </w:p>
+        </w:tc>
+        <w:tc>
+          <w:tcPr>
+            <w:tcW w:w="1104" w:type="dxa"/>
+            <w:tcBorders>
+              <w:top w:val="none" w:color="000000" w:themeColor="text1" w:sz="4"/>
+              <w:left w:val="none" w:color="000000" w:themeColor="text1" w:sz="4"/>
+              <w:bottom w:val="single" w:color="000000" w:themeColor="text1" w:sz="12"/>
+              <w:right w:val="none" w:color="000000" w:themeColor="text1" w:sz="4"/>
+            </w:tcBorders>
+            <w:tcMar/>
+          </w:tcPr>
+          <w:p>
+            <w:pPr>
+              <w:pStyle w:val="a"/>
+              <w:rPr>
+                <w:rFonts w:ascii="Segoe UI" w:hAnsi="Segoe UI" w:eastAsia="Segoe UI" w:cs="Segoe UI"/>
+                <w:b w:val="0"/>
+                <w:bCs w:val="0"/>
+                <w:i w:val="0"/>
+                <w:iCs w:val="0"/>
+                <w:caps w:val="0"/>
+                <w:smallCaps w:val="0"/>
+                <w:noProof w:val="0"/>
+                <w:sz w:val="24"/>
+                <w:szCs w:val="24"/>
+                <w:lang w:eastAsia="zh-CN"/>
+              </w:rPr>
+            </w:pPr>
+          </w:p>
+        </w:tc>
+        <w:tc>
+          <w:tcPr>
+            <w:tcW w:w="1104" w:type="dxa"/>
+            <w:tcBorders>
+              <w:top w:val="none" w:color="000000" w:themeColor="text1" w:sz="4"/>
+              <w:left w:val="none" w:color="000000" w:themeColor="text1" w:sz="4"/>
+              <w:bottom w:val="single" w:color="000000" w:themeColor="text1" w:sz="12"/>
+              <w:right w:val="none" w:color="000000" w:themeColor="text1" w:sz="4"/>
+            </w:tcBorders>
+            <w:tcMar/>
+          </w:tcPr>
+          <w:p>
+            <w:pPr>
+              <w:pStyle w:val="a"/>
+              <w:rPr>
+                <w:rFonts w:ascii="Segoe UI" w:hAnsi="Segoe UI" w:eastAsia="Segoe UI" w:cs="Segoe UI"/>
+                <w:b w:val="0"/>
+                <w:bCs w:val="0"/>
+                <w:i w:val="0"/>
+                <w:iCs w:val="0"/>
+                <w:caps w:val="0"/>
+                <w:smallCaps w:val="0"/>
+                <w:noProof w:val="0"/>
+                <w:sz w:val="24"/>
+                <w:szCs w:val="24"/>
+                <w:lang w:eastAsia="zh-CN"/>
+              </w:rPr>
+            </w:pPr>
+          </w:p>
+        </w:tc>
+        <w:tc>
+          <w:tcPr>
+            <w:tcW w:w="1104" w:type="dxa"/>
+            <w:tcBorders>
+              <w:top w:val="none" w:color="000000" w:themeColor="text1" w:sz="4"/>
+              <w:left w:val="none" w:color="000000" w:themeColor="text1" w:sz="4"/>
+              <w:bottom w:val="single" w:color="000000" w:themeColor="text1" w:sz="12"/>
+              <w:right w:val="none" w:color="000000" w:themeColor="text1" w:sz="4"/>
+            </w:tcBorders>
+            <w:tcMar/>
+          </w:tcPr>
+          <w:p>
+            <w:pPr>
+              <w:pStyle w:val="a"/>
+              <w:rPr>
+                <w:rFonts w:ascii="Segoe UI" w:hAnsi="Segoe UI" w:eastAsia="Segoe UI" w:cs="Segoe UI"/>
+                <w:b w:val="0"/>
+                <w:bCs w:val="0"/>
+                <w:i w:val="0"/>
+                <w:iCs w:val="0"/>
+                <w:caps w:val="0"/>
+                <w:smallCaps w:val="0"/>
+                <w:noProof w:val="0"/>
+                <w:sz w:val="24"/>
+                <w:szCs w:val="24"/>
+                <w:lang w:eastAsia="zh-CN"/>
+              </w:rPr>
+            </w:pPr>
+          </w:p>
+        </w:tc>
+        <w:tc>
+          <w:tcPr>
+            <w:tcW w:w="1104" w:type="dxa"/>
+            <w:tcBorders>
+              <w:top w:val="none" w:color="000000" w:themeColor="text1" w:sz="4"/>
+              <w:left w:val="none" w:color="000000" w:themeColor="text1" w:sz="4"/>
+              <w:bottom w:val="single" w:color="000000" w:themeColor="text1" w:sz="12"/>
+              <w:right w:val="none" w:color="000000" w:themeColor="text1" w:sz="4"/>
+            </w:tcBorders>
+            <w:tcMar/>
+          </w:tcPr>
+          <w:p>
+            <w:pPr>
+              <w:pStyle w:val="a"/>
+              <w:rPr>
+                <w:rFonts w:ascii="Segoe UI" w:hAnsi="Segoe UI" w:eastAsia="Segoe UI" w:cs="Segoe UI"/>
+                <w:b w:val="0"/>
+                <w:bCs w:val="0"/>
+                <w:i w:val="0"/>
+                <w:iCs w:val="0"/>
+                <w:caps w:val="0"/>
+                <w:smallCaps w:val="0"/>
+                <w:noProof w:val="0"/>
+                <w:sz w:val="24"/>
+                <w:szCs w:val="24"/>
+                <w:lang w:eastAsia="zh-CN"/>
+              </w:rPr>
+            </w:pPr>
+          </w:p>
+        </w:tc>
+        <w:tc>
+          <w:tcPr>
+            <w:tcW w:w="1104" w:type="dxa"/>
+            <w:tcBorders>
+              <w:top w:val="none" w:color="000000" w:themeColor="text1" w:sz="4"/>
+              <w:left w:val="none" w:color="000000" w:themeColor="text1" w:sz="4"/>
+              <w:bottom w:val="single" w:color="000000" w:themeColor="text1" w:sz="12"/>
+              <w:right w:val="none" w:color="000000" w:themeColor="text1" w:sz="4"/>
+            </w:tcBorders>
+            <w:tcMar/>
+          </w:tcPr>
+          <w:p>
+            <w:pPr>
+              <w:pStyle w:val="a"/>
+              <w:rPr>
+                <w:rFonts w:ascii="Segoe UI" w:hAnsi="Segoe UI" w:eastAsia="Segoe UI" w:cs="Segoe UI"/>
+                <w:b w:val="0"/>
+                <w:bCs w:val="0"/>
+                <w:i w:val="0"/>
+                <w:iCs w:val="0"/>
+                <w:caps w:val="0"/>
+                <w:smallCaps w:val="0"/>
+                <w:noProof w:val="0"/>
+                <w:sz w:val="24"/>
+                <w:szCs w:val="24"/>
+                <w:lang w:eastAsia="zh-CN"/>
+              </w:rPr>
+            </w:pPr>
+          </w:p>
+        </w:tc>
+        <w:tc>
+          <w:tcPr>
+            <w:tcW w:w="1104" w:type="dxa"/>
+            <w:tcBorders>
+              <w:top w:val="none" w:color="000000" w:themeColor="text1" w:sz="4"/>
+              <w:left w:val="none" w:color="000000" w:themeColor="text1" w:sz="4"/>
+              <w:bottom w:val="single" w:color="000000" w:themeColor="text1" w:sz="12"/>
+              <w:right w:val="none" w:color="000000" w:themeColor="text1" w:sz="4"/>
+            </w:tcBorders>
+            <w:tcMar/>
+          </w:tcPr>
+          <w:p>
+            <w:pPr>
+              <w:pStyle w:val="a"/>
+              <w:rPr>
+                <w:rFonts w:ascii="Segoe UI" w:hAnsi="Segoe UI" w:eastAsia="Segoe UI" w:cs="Segoe UI"/>
+                <w:b w:val="0"/>
+                <w:bCs w:val="0"/>
+                <w:i w:val="0"/>
+                <w:iCs w:val="0"/>
+                <w:caps w:val="0"/>
+                <w:smallCaps w:val="0"/>
+                <w:noProof w:val="0"/>
+                <w:sz w:val="24"/>
+                <w:szCs w:val="24"/>
+                <w:lang w:eastAsia="zh-CN"/>
+              </w:rPr>
+            </w:pPr>
+          </w:p>
+        </w:tc>
+      </w:tr>
+    </w:tbl>
+    <w:p>
+      <w:pPr>
+        <w:shd w:val="clear" w:color="auto" w:fill="FFFFFF" w:themeFill="background1"/>
+        <w:spacing w:line="420" w:lineRule="auto"/>
+        <w:ind w:firstLine="0"/>
+        <w:rPr>
+          <w:color w:val="000000" w:themeColor="text1" w:themeTint="FF" w:themeShade="FF"/>
+        </w:rPr>
+      </w:pPr>
+      <w:r>
+        <w:rPr>
+          <w:rFonts w:ascii="黑体" w:hAnsi="黑体" w:eastAsia="宋体" w:cs="Arial" w:cstheme="minorBidi"/>
+          <w:color w:val="000000" w:themeColor="text1" w:themeTint="FF" w:themeShade="FF"/>
+          <w:sz w:val="24"/>
+          <w:szCs w:val="24"/>
+          <w:lang w:eastAsia="zh-CN" w:bidi="ar-SA"/>
+        </w:rPr>
+        <w:t>（2）保底检测时点求解结果</w:t>
+      </w:r>
+    </w:p>
+    <w:p>
+      <w:pPr>
+        <w:shd w:val="clear" w:color="auto" w:fill="FFFFFF" w:themeFill="background1"/>
+        <w:spacing w:line="420" w:lineRule="auto"/>
+        <w:ind w:firstLine="0"/>
+        <w:rPr>
+          <w:color w:val="000000" w:themeColor="text1" w:themeTint="FF" w:themeShade="FF"/>
+        </w:rPr>
+      </w:pPr>
+      <w:r>
+        <w:rPr>
+          <w:rFonts w:ascii="黑体" w:hAnsi="黑体" w:eastAsia="宋体" w:cs="Arial" w:cstheme="minorBidi"/>
+          <w:color w:val="000000" w:themeColor="text1" w:themeTint="FF" w:themeShade="FF"/>
+          <w:sz w:val="24"/>
+          <w:szCs w:val="24"/>
+          <w:lang w:eastAsia="zh-CN" w:bidi="ar-SA"/>
+        </w:rPr>
+        <w:t>（3）两阶段策略优化结果</w:t>
+      </w:r>
+    </w:p>
+    <w:p>
+      <w:pPr>
+        <w:pStyle w:val="a"/>
         <w:keepNext w:val="0"/>
-        <w:spacing w:before="156" w:beforeLines="50" w:after="156" w:afterLines="50"/>
-        <w:rPr>
-          <w:color w:val="000000" w:themeColor="text1"/>
-        </w:rPr>
-      </w:pPr>
-      <w:r>
-        <w:rPr>
-          <w:color w:val="000000" w:themeColor="text1"/>
-        </w:rPr>
-        <w:t>敏感性分析：成本参数对策略的影响</w:t>
+        <w:suppressLineNumbers w:val="0"/>
+        <w:shd w:val="clear" w:color="auto" w:fill="FFFFFF" w:themeFill="background1"/>
+        <w:bidi w:val="0"/>
+        <w:spacing w:beforeLines="0" w:beforeAutospacing="off" w:afterLines="0" w:afterAutospacing="off" w:line="420" w:lineRule="auto"/>
+        <w:ind w:left="0" w:rightChars="0" w:firstLine="0"/>
+        <w:jc w:val="both"/>
+        <w:rPr>
+          <w:color w:val="000000" w:themeColor="text1" w:themeTint="FF" w:themeShade="FF"/>
+        </w:rPr>
+      </w:pPr>
+      <w:r>
+        <w:rPr>
+          <w:rFonts w:ascii="黑体" w:hAnsi="黑体" w:eastAsia="宋体" w:cs="Arial" w:cstheme="minorBidi"/>
+          <w:color w:val="000000" w:themeColor="text1" w:themeTint="FF" w:themeShade="FF"/>
+          <w:sz w:val="24"/>
+          <w:szCs w:val="24"/>
+          <w:lang w:eastAsia="zh-CN" w:bidi="ar-SA"/>
+        </w:rPr>
+        <w:t>（4）敏感性分析：成本参数对策略的影响</w:t>
       </w:r>
     </w:p>
     <w:p>

</xml_diff>